<commit_message>
Martin's final resubmission 2 edits
</commit_message>
<xml_diff>
--- a/diffloop_supplement.docx
+++ b/diffloop_supplement.docx
@@ -1,6 +1,6 @@
 
 <file path=word/document.xml><?xml version="1.0" encoding="utf-8"?>
-<w:document xmlns:wpc="http://schemas.microsoft.com/office/word/2010/wordprocessingCanvas" xmlns:mo="http://schemas.microsoft.com/office/mac/office/2008/main" xmlns:mc="http://schemas.openxmlformats.org/markup-compatibility/2006" xmlns:mv="urn:schemas-microsoft-com:mac:vml" xmlns:o="urn:schemas-microsoft-com:office:office" xmlns:r="http://schemas.openxmlformats.org/officeDocument/2006/relationships" xmlns:m="http://schemas.openxmlformats.org/officeDocument/2006/math" xmlns:v="urn:schemas-microsoft-com:vml" xmlns:wp14="http://schemas.microsoft.com/office/word/2010/wordprocessingDrawing" xmlns:wp="http://schemas.openxmlformats.org/drawingml/2006/wordprocessingDrawing" xmlns:w10="urn:schemas-microsoft-com:office:word" xmlns:w="http://schemas.openxmlformats.org/wordprocessingml/2006/main" xmlns:w14="http://schemas.microsoft.com/office/word/2010/wordml" xmlns:wpg="http://schemas.microsoft.com/office/word/2010/wordprocessingGroup" xmlns:wpi="http://schemas.microsoft.com/office/word/2010/wordprocessingInk" xmlns:wne="http://schemas.microsoft.com/office/word/2006/wordml" xmlns:wps="http://schemas.microsoft.com/office/word/2010/wordprocessingShape" mc:Ignorable="w14 wp14">
+<w:document xmlns:wpc="http://schemas.microsoft.com/office/word/2010/wordprocessingCanvas" xmlns:mo="http://schemas.microsoft.com/office/mac/office/2008/main" xmlns:mc="http://schemas.openxmlformats.org/markup-compatibility/2006" xmlns:mv="urn:schemas-microsoft-com:mac:vml" xmlns:o="urn:schemas-microsoft-com:office:office" xmlns:r="http://schemas.openxmlformats.org/officeDocument/2006/relationships" xmlns:m="http://schemas.openxmlformats.org/officeDocument/2006/math" xmlns:v="urn:schemas-microsoft-com:vml" xmlns:wp14="http://schemas.microsoft.com/office/word/2010/wordprocessingDrawing" xmlns:wp="http://schemas.openxmlformats.org/drawingml/2006/wordprocessingDrawing" xmlns:w10="urn:schemas-microsoft-com:office:word" xmlns:w="http://schemas.openxmlformats.org/wordprocessingml/2006/main" xmlns:w14="http://schemas.microsoft.com/office/word/2010/wordml" xmlns:w15="http://schemas.microsoft.com/office/word/2012/wordml" xmlns:wpg="http://schemas.microsoft.com/office/word/2010/wordprocessingGroup" xmlns:wpi="http://schemas.microsoft.com/office/word/2010/wordprocessingInk" xmlns:wne="http://schemas.microsoft.com/office/word/2006/wordml" xmlns:wps="http://schemas.microsoft.com/office/word/2010/wordprocessingShape" mc:Ignorable="w14 w15 wp14">
   <w:body>
     <w:p>
       <w:pPr>
@@ -1191,7 +1191,7 @@
           <w:sz w:val="20"/>
           <w:szCs w:val="20"/>
         </w:rPr>
-        <w:t xml:space="preserve"> to determine variable gene expression between the two cancer cell lines. Enhancer-promoter loops that uniquely linked to a single transcription start site were annotated with the summary statistics from DESeq2 using the </w:t>
+        <w:t xml:space="preserve">. Enhancer-promoter loops that uniquely linked to a single transcription start site were annotated with the summary statistics from DESeq2 using the </w:t>
       </w:r>
       <w:r>
         <w:rPr>
@@ -1641,7 +1641,23 @@
           <w:sz w:val="20"/>
           <w:szCs w:val="20"/>
         </w:rPr>
-        <w:t xml:space="preserve"> that also show epigenetic tracks (i.e. H3K27ac), we visualize these samples using a shiny app available at dnalandscaper.aryeelab.org. On this site, a detailed explanation of how one can visualize their own looping samples in the browser is available in the “Guide” page. </w:t>
+        <w:t xml:space="preserve"> that also show epigenetic tracks (i.e. H3K27ac), we visualize these samples using a shiny app available at </w:t>
+      </w:r>
+      <w:r>
+        <w:rPr>
+          <w:rFonts w:ascii="Times New Roman" w:hAnsi="Times New Roman" w:cs="Times New Roman"/>
+          <w:sz w:val="20"/>
+          <w:szCs w:val="20"/>
+        </w:rPr>
+        <w:t>http://</w:t>
+      </w:r>
+      <w:r>
+        <w:rPr>
+          <w:rFonts w:ascii="Times New Roman" w:hAnsi="Times New Roman" w:cs="Times New Roman"/>
+          <w:sz w:val="20"/>
+          <w:szCs w:val="20"/>
+        </w:rPr>
+        <w:t xml:space="preserve">dnalandscaper.aryeelab.org. On this site, a detailed explanation of how one can visualize their own looping samples in the browser is available in the “Guide” page. </w:t>
       </w:r>
     </w:p>
     <w:p>
@@ -1800,6 +1816,90 @@
         <w:t xml:space="preserve">pathways genome-wide that are in part responsible for variation in cellular phenotypes. </w:t>
       </w:r>
     </w:p>
+    <w:p>
+      <w:pPr>
+        <w:spacing w:after="0" w:line="360" w:lineRule="auto"/>
+        <w:rPr>
+          <w:rFonts w:ascii="Times New Roman" w:hAnsi="Times New Roman" w:cs="Times New Roman"/>
+          <w:b/>
+        </w:rPr>
+      </w:pPr>
+      <w:bookmarkStart w:id="0" w:name="_GoBack"/>
+      <w:r>
+        <w:rPr>
+          <w:rFonts w:ascii="Times New Roman" w:hAnsi="Times New Roman" w:cs="Times New Roman"/>
+          <w:b/>
+        </w:rPr>
+        <w:t>Impact of GC content and mappability on differential looping analysis</w:t>
+      </w:r>
+    </w:p>
+    <w:p>
+      <w:pPr>
+        <w:spacing w:after="0" w:line="360" w:lineRule="auto"/>
+        <w:rPr>
+          <w:rFonts w:ascii="Times New Roman" w:hAnsi="Times New Roman" w:cs="Times New Roman"/>
+          <w:sz w:val="20"/>
+          <w:szCs w:val="20"/>
+        </w:rPr>
+      </w:pPr>
+      <w:r>
+        <w:rPr>
+          <w:rFonts w:ascii="Times New Roman" w:eastAsia="Times New Roman" w:hAnsi="Times New Roman" w:cs="Times New Roman"/>
+          <w:sz w:val="20"/>
+          <w:szCs w:val="20"/>
+        </w:rPr>
+        <w:t>Factor</w:t>
+      </w:r>
+      <w:r>
+        <w:rPr>
+          <w:rFonts w:ascii="Times New Roman" w:eastAsia="Times New Roman" w:hAnsi="Times New Roman" w:cs="Times New Roman"/>
+          <w:sz w:val="20"/>
+          <w:szCs w:val="20"/>
+        </w:rPr>
+        <w:t>s such as GC content and mappability will affect read counts at ChIP peaks (i.e. loop anchors)</w:t>
+      </w:r>
+      <w:r>
+        <w:rPr>
+          <w:rFonts w:ascii="Times New Roman" w:eastAsia="Times New Roman" w:hAnsi="Times New Roman" w:cs="Times New Roman"/>
+          <w:sz w:val="20"/>
+          <w:szCs w:val="20"/>
+        </w:rPr>
+        <w:t xml:space="preserve"> </w:t>
+      </w:r>
+      <w:r>
+        <w:rPr>
+          <w:rFonts w:ascii="Times New Roman" w:eastAsia="Times New Roman" w:hAnsi="Times New Roman" w:cs="Times New Roman"/>
+          <w:sz w:val="20"/>
+          <w:szCs w:val="20"/>
+        </w:rPr>
+        <w:t>will</w:t>
+      </w:r>
+      <w:r>
+        <w:rPr>
+          <w:rFonts w:ascii="Times New Roman" w:eastAsia="Times New Roman" w:hAnsi="Times New Roman" w:cs="Times New Roman"/>
+          <w:sz w:val="20"/>
+          <w:szCs w:val="20"/>
+        </w:rPr>
+        <w:t xml:space="preserve"> also</w:t>
+      </w:r>
+      <w:r>
+        <w:rPr>
+          <w:rFonts w:ascii="Times New Roman" w:eastAsia="Times New Roman" w:hAnsi="Times New Roman" w:cs="Times New Roman"/>
+          <w:sz w:val="20"/>
+          <w:szCs w:val="20"/>
+        </w:rPr>
+        <w:t xml:space="preserve"> bias loop read counts. </w:t>
+      </w:r>
+      <w:r>
+        <w:rPr>
+          <w:rFonts w:ascii="Times New Roman" w:eastAsia="Times New Roman" w:hAnsi="Times New Roman" w:cs="Times New Roman"/>
+          <w:sz w:val="20"/>
+          <w:szCs w:val="20"/>
+        </w:rPr>
+        <w:t xml:space="preserve">Many of these factors are relatively constant across samples, and are therefore not expected to have a major impact on the fold change between samples. It should be noted, however, that this bias will affect the power to detect fold change differences. In particular we would expect lower sensitivity to detect strength differences for loops with low average read counts. </w:t>
+      </w:r>
+    </w:p>
+    <w:bookmarkEnd w:id="0"/>
     <w:p>
       <w:pPr>
         <w:spacing w:after="0" w:line="360" w:lineRule="auto"/>
@@ -1856,7 +1956,7 @@
                     </pic:cNvPicPr>
                   </pic:nvPicPr>
                   <pic:blipFill>
-                    <a:blip r:embed="rId7">
+                    <a:blip r:embed="rId6">
                       <a:extLst>
                         <a:ext uri="{28A0092B-C50C-407E-A947-70E740481C1C}">
                           <a14:useLocalDpi xmlns:a14="http://schemas.microsoft.com/office/drawing/2010/main" val="0"/>
@@ -1965,7 +2065,6 @@
         </w:rPr>
         <w:t xml:space="preserve"> will be observed at higher ChIA-PET counts and therefore implemented the negative binomial as the default model in </w:t>
       </w:r>
-      <w:bookmarkStart w:id="0" w:name="_GoBack"/>
       <w:r>
         <w:rPr>
           <w:rFonts w:ascii="Times New Roman" w:eastAsia="Times New Roman" w:hAnsi="Times New Roman" w:cs="Times New Roman"/>
@@ -1976,7 +2075,6 @@
         </w:rPr>
         <w:t>diffloop</w:t>
       </w:r>
-      <w:bookmarkEnd w:id="0"/>
       <w:r>
         <w:rPr>
           <w:rFonts w:ascii="Times New Roman" w:eastAsia="Times New Roman" w:hAnsi="Times New Roman" w:cs="Times New Roman"/>
@@ -2062,7 +2160,7 @@
                     </pic:cNvPicPr>
                   </pic:nvPicPr>
                   <pic:blipFill>
-                    <a:blip r:embed="rId8">
+                    <a:blip r:embed="rId7">
                       <a:extLst>
                         <a:ext uri="{28A0092B-C50C-407E-A947-70E740481C1C}">
                           <a14:useLocalDpi xmlns:a14="http://schemas.microsoft.com/office/drawing/2010/main" val="0"/>
@@ -2375,7 +2473,6 @@
       <w:tblPr>
         <w:tblW w:w="7120" w:type="dxa"/>
         <w:jc w:val="center"/>
-        <w:tblInd w:w="93" w:type="dxa"/>
         <w:tblLook w:val="04A0" w:firstRow="1" w:lastRow="0" w:firstColumn="1" w:lastColumn="0" w:noHBand="0" w:noVBand="1"/>
       </w:tblPr>
       <w:tblGrid>
@@ -3444,7 +3541,39 @@
           <w:sz w:val="20"/>
           <w:szCs w:val="20"/>
         </w:rPr>
-        <w:t xml:space="preserve">files downloaded from the GEO accession numbers specified above. The number of “Useful PETs,” which we define as a paired-end read mapping to two or more loop anchors that are more than 5kb apart, provides a quantification of the number </w:t>
+        <w:t>files downloaded from the GEO accession numbers specified above. The number of “Useful PETs,” which we define as a paired</w:t>
+      </w:r>
+      <w:r>
+        <w:rPr>
+          <w:rFonts w:ascii="Times New Roman" w:eastAsia="Times New Roman" w:hAnsi="Times New Roman" w:cs="Times New Roman"/>
+          <w:sz w:val="20"/>
+          <w:szCs w:val="20"/>
+        </w:rPr>
+        <w:t>-end read mapping to two</w:t>
+      </w:r>
+      <w:r>
+        <w:rPr>
+          <w:rFonts w:ascii="Times New Roman" w:eastAsia="Times New Roman" w:hAnsi="Times New Roman" w:cs="Times New Roman"/>
+          <w:sz w:val="20"/>
+          <w:szCs w:val="20"/>
+        </w:rPr>
+        <w:t xml:space="preserve"> loop anchors that are more than 5kb apart, provides a quantification of the </w:t>
+      </w:r>
+      <w:r>
+        <w:rPr>
+          <w:rFonts w:ascii="Times New Roman" w:eastAsia="Times New Roman" w:hAnsi="Times New Roman" w:cs="Times New Roman"/>
+          <w:sz w:val="20"/>
+          <w:szCs w:val="20"/>
+        </w:rPr>
+        <w:t>loop strength.</w:t>
+      </w:r>
+      <w:r>
+        <w:rPr>
+          <w:rFonts w:ascii="Times New Roman" w:eastAsia="Times New Roman" w:hAnsi="Times New Roman" w:cs="Times New Roman"/>
+          <w:sz w:val="20"/>
+          <w:szCs w:val="20"/>
+        </w:rPr>
+        <w:t xml:space="preserve"> </w:t>
       </w:r>
     </w:p>
     <w:p>
@@ -9350,8 +9479,8 @@
       </w:pPr>
     </w:p>
     <w:sectPr>
-      <w:footerReference w:type="even" r:id="rId9"/>
-      <w:footerReference w:type="default" r:id="rId10"/>
+      <w:footerReference w:type="even" r:id="rId8"/>
+      <w:footerReference w:type="default" r:id="rId9"/>
       <w:pgSz w:w="12240" w:h="15840"/>
       <w:pgMar w:top="1440" w:right="1440" w:bottom="1440" w:left="1440" w:header="720" w:footer="720" w:gutter="0"/>
       <w:cols w:space="720"/>
@@ -9362,7 +9491,7 @@
 </file>
 
 <file path=word/endnotes.xml><?xml version="1.0" encoding="utf-8"?>
-<w:endnotes xmlns:wpc="http://schemas.microsoft.com/office/word/2010/wordprocessingCanvas" xmlns:mo="http://schemas.microsoft.com/office/mac/office/2008/main" xmlns:mc="http://schemas.openxmlformats.org/markup-compatibility/2006" xmlns:mv="urn:schemas-microsoft-com:mac:vml" xmlns:o="urn:schemas-microsoft-com:office:office" xmlns:r="http://schemas.openxmlformats.org/officeDocument/2006/relationships" xmlns:m="http://schemas.openxmlformats.org/officeDocument/2006/math" xmlns:v="urn:schemas-microsoft-com:vml" xmlns:wp14="http://schemas.microsoft.com/office/word/2010/wordprocessingDrawing" xmlns:wp="http://schemas.openxmlformats.org/drawingml/2006/wordprocessingDrawing" xmlns:w10="urn:schemas-microsoft-com:office:word" xmlns:w="http://schemas.openxmlformats.org/wordprocessingml/2006/main" xmlns:w14="http://schemas.microsoft.com/office/word/2010/wordml" xmlns:wpg="http://schemas.microsoft.com/office/word/2010/wordprocessingGroup" xmlns:wpi="http://schemas.microsoft.com/office/word/2010/wordprocessingInk" xmlns:wne="http://schemas.microsoft.com/office/word/2006/wordml" xmlns:wps="http://schemas.microsoft.com/office/word/2010/wordprocessingShape" mc:Ignorable="w14 wp14">
+<w:endnotes xmlns:wpc="http://schemas.microsoft.com/office/word/2010/wordprocessingCanvas" xmlns:mo="http://schemas.microsoft.com/office/mac/office/2008/main" xmlns:mc="http://schemas.openxmlformats.org/markup-compatibility/2006" xmlns:mv="urn:schemas-microsoft-com:mac:vml" xmlns:o="urn:schemas-microsoft-com:office:office" xmlns:r="http://schemas.openxmlformats.org/officeDocument/2006/relationships" xmlns:m="http://schemas.openxmlformats.org/officeDocument/2006/math" xmlns:v="urn:schemas-microsoft-com:vml" xmlns:wp14="http://schemas.microsoft.com/office/word/2010/wordprocessingDrawing" xmlns:wp="http://schemas.openxmlformats.org/drawingml/2006/wordprocessingDrawing" xmlns:w10="urn:schemas-microsoft-com:office:word" xmlns:w="http://schemas.openxmlformats.org/wordprocessingml/2006/main" xmlns:w14="http://schemas.microsoft.com/office/word/2010/wordml" xmlns:w15="http://schemas.microsoft.com/office/word/2012/wordml" xmlns:wpg="http://schemas.microsoft.com/office/word/2010/wordprocessingGroup" xmlns:wpi="http://schemas.microsoft.com/office/word/2010/wordprocessingInk" xmlns:wne="http://schemas.microsoft.com/office/word/2006/wordml" xmlns:wps="http://schemas.microsoft.com/office/word/2010/wordprocessingShape" mc:Ignorable="w14 w15 wp14">
   <w:endnote w:type="separator" w:id="-1">
     <w:p>
       <w:pPr>
@@ -9387,7 +9516,7 @@
 </file>
 
 <file path=word/footer1.xml><?xml version="1.0" encoding="utf-8"?>
-<w:ftr xmlns:wpc="http://schemas.microsoft.com/office/word/2010/wordprocessingCanvas" xmlns:mo="http://schemas.microsoft.com/office/mac/office/2008/main" xmlns:mc="http://schemas.openxmlformats.org/markup-compatibility/2006" xmlns:mv="urn:schemas-microsoft-com:mac:vml" xmlns:o="urn:schemas-microsoft-com:office:office" xmlns:r="http://schemas.openxmlformats.org/officeDocument/2006/relationships" xmlns:m="http://schemas.openxmlformats.org/officeDocument/2006/math" xmlns:v="urn:schemas-microsoft-com:vml" xmlns:wp14="http://schemas.microsoft.com/office/word/2010/wordprocessingDrawing" xmlns:wp="http://schemas.openxmlformats.org/drawingml/2006/wordprocessingDrawing" xmlns:w10="urn:schemas-microsoft-com:office:word" xmlns:w="http://schemas.openxmlformats.org/wordprocessingml/2006/main" xmlns:w14="http://schemas.microsoft.com/office/word/2010/wordml" xmlns:wpg="http://schemas.microsoft.com/office/word/2010/wordprocessingGroup" xmlns:wpi="http://schemas.microsoft.com/office/word/2010/wordprocessingInk" xmlns:wne="http://schemas.microsoft.com/office/word/2006/wordml" xmlns:wps="http://schemas.microsoft.com/office/word/2010/wordprocessingShape" mc:Ignorable="w14 wp14">
+<w:ftr xmlns:wpc="http://schemas.microsoft.com/office/word/2010/wordprocessingCanvas" xmlns:mo="http://schemas.microsoft.com/office/mac/office/2008/main" xmlns:mc="http://schemas.openxmlformats.org/markup-compatibility/2006" xmlns:mv="urn:schemas-microsoft-com:mac:vml" xmlns:o="urn:schemas-microsoft-com:office:office" xmlns:r="http://schemas.openxmlformats.org/officeDocument/2006/relationships" xmlns:m="http://schemas.openxmlformats.org/officeDocument/2006/math" xmlns:v="urn:schemas-microsoft-com:vml" xmlns:wp14="http://schemas.microsoft.com/office/word/2010/wordprocessingDrawing" xmlns:wp="http://schemas.openxmlformats.org/drawingml/2006/wordprocessingDrawing" xmlns:w10="urn:schemas-microsoft-com:office:word" xmlns:w="http://schemas.openxmlformats.org/wordprocessingml/2006/main" xmlns:w14="http://schemas.microsoft.com/office/word/2010/wordml" xmlns:w15="http://schemas.microsoft.com/office/word/2012/wordml" xmlns:wpg="http://schemas.microsoft.com/office/word/2010/wordprocessingGroup" xmlns:wpi="http://schemas.microsoft.com/office/word/2010/wordprocessingInk" xmlns:wne="http://schemas.microsoft.com/office/word/2006/wordml" xmlns:wps="http://schemas.microsoft.com/office/word/2010/wordprocessingShape" mc:Ignorable="w14 w15 wp14">
   <w:p>
     <w:pPr>
       <w:pStyle w:val="Footer"/>
@@ -9425,7 +9554,7 @@
 </file>
 
 <file path=word/footer2.xml><?xml version="1.0" encoding="utf-8"?>
-<w:ftr xmlns:wpc="http://schemas.microsoft.com/office/word/2010/wordprocessingCanvas" xmlns:mo="http://schemas.microsoft.com/office/mac/office/2008/main" xmlns:mc="http://schemas.openxmlformats.org/markup-compatibility/2006" xmlns:mv="urn:schemas-microsoft-com:mac:vml" xmlns:o="urn:schemas-microsoft-com:office:office" xmlns:r="http://schemas.openxmlformats.org/officeDocument/2006/relationships" xmlns:m="http://schemas.openxmlformats.org/officeDocument/2006/math" xmlns:v="urn:schemas-microsoft-com:vml" xmlns:wp14="http://schemas.microsoft.com/office/word/2010/wordprocessingDrawing" xmlns:wp="http://schemas.openxmlformats.org/drawingml/2006/wordprocessingDrawing" xmlns:w10="urn:schemas-microsoft-com:office:word" xmlns:w="http://schemas.openxmlformats.org/wordprocessingml/2006/main" xmlns:w14="http://schemas.microsoft.com/office/word/2010/wordml" xmlns:wpg="http://schemas.microsoft.com/office/word/2010/wordprocessingGroup" xmlns:wpi="http://schemas.microsoft.com/office/word/2010/wordprocessingInk" xmlns:wne="http://schemas.microsoft.com/office/word/2006/wordml" xmlns:wps="http://schemas.microsoft.com/office/word/2010/wordprocessingShape" mc:Ignorable="w14 wp14">
+<w:ftr xmlns:wpc="http://schemas.microsoft.com/office/word/2010/wordprocessingCanvas" xmlns:mo="http://schemas.microsoft.com/office/mac/office/2008/main" xmlns:mc="http://schemas.openxmlformats.org/markup-compatibility/2006" xmlns:mv="urn:schemas-microsoft-com:mac:vml" xmlns:o="urn:schemas-microsoft-com:office:office" xmlns:r="http://schemas.openxmlformats.org/officeDocument/2006/relationships" xmlns:m="http://schemas.openxmlformats.org/officeDocument/2006/math" xmlns:v="urn:schemas-microsoft-com:vml" xmlns:wp14="http://schemas.microsoft.com/office/word/2010/wordprocessingDrawing" xmlns:wp="http://schemas.openxmlformats.org/drawingml/2006/wordprocessingDrawing" xmlns:w10="urn:schemas-microsoft-com:office:word" xmlns:w="http://schemas.openxmlformats.org/wordprocessingml/2006/main" xmlns:w14="http://schemas.microsoft.com/office/word/2010/wordml" xmlns:w15="http://schemas.microsoft.com/office/word/2012/wordml" xmlns:wpg="http://schemas.microsoft.com/office/word/2010/wordprocessingGroup" xmlns:wpi="http://schemas.microsoft.com/office/word/2010/wordprocessingInk" xmlns:wne="http://schemas.microsoft.com/office/word/2006/wordml" xmlns:wps="http://schemas.microsoft.com/office/word/2010/wordprocessingShape" mc:Ignorable="w14 w15 wp14">
   <w:p>
     <w:pPr>
       <w:pStyle w:val="Footer"/>
@@ -9476,7 +9605,7 @@
 </file>
 
 <file path=word/footnotes.xml><?xml version="1.0" encoding="utf-8"?>
-<w:footnotes xmlns:wpc="http://schemas.microsoft.com/office/word/2010/wordprocessingCanvas" xmlns:mo="http://schemas.microsoft.com/office/mac/office/2008/main" xmlns:mc="http://schemas.openxmlformats.org/markup-compatibility/2006" xmlns:mv="urn:schemas-microsoft-com:mac:vml" xmlns:o="urn:schemas-microsoft-com:office:office" xmlns:r="http://schemas.openxmlformats.org/officeDocument/2006/relationships" xmlns:m="http://schemas.openxmlformats.org/officeDocument/2006/math" xmlns:v="urn:schemas-microsoft-com:vml" xmlns:wp14="http://schemas.microsoft.com/office/word/2010/wordprocessingDrawing" xmlns:wp="http://schemas.openxmlformats.org/drawingml/2006/wordprocessingDrawing" xmlns:w10="urn:schemas-microsoft-com:office:word" xmlns:w="http://schemas.openxmlformats.org/wordprocessingml/2006/main" xmlns:w14="http://schemas.microsoft.com/office/word/2010/wordml" xmlns:wpg="http://schemas.microsoft.com/office/word/2010/wordprocessingGroup" xmlns:wpi="http://schemas.microsoft.com/office/word/2010/wordprocessingInk" xmlns:wne="http://schemas.microsoft.com/office/word/2006/wordml" xmlns:wps="http://schemas.microsoft.com/office/word/2010/wordprocessingShape" mc:Ignorable="w14 wp14">
+<w:footnotes xmlns:wpc="http://schemas.microsoft.com/office/word/2010/wordprocessingCanvas" xmlns:mo="http://schemas.microsoft.com/office/mac/office/2008/main" xmlns:mc="http://schemas.openxmlformats.org/markup-compatibility/2006" xmlns:mv="urn:schemas-microsoft-com:mac:vml" xmlns:o="urn:schemas-microsoft-com:office:office" xmlns:r="http://schemas.openxmlformats.org/officeDocument/2006/relationships" xmlns:m="http://schemas.openxmlformats.org/officeDocument/2006/math" xmlns:v="urn:schemas-microsoft-com:vml" xmlns:wp14="http://schemas.microsoft.com/office/word/2010/wordprocessingDrawing" xmlns:wp="http://schemas.openxmlformats.org/drawingml/2006/wordprocessingDrawing" xmlns:w10="urn:schemas-microsoft-com:office:word" xmlns:w="http://schemas.openxmlformats.org/wordprocessingml/2006/main" xmlns:w14="http://schemas.microsoft.com/office/word/2010/wordml" xmlns:w15="http://schemas.microsoft.com/office/word/2012/wordml" xmlns:wpg="http://schemas.microsoft.com/office/word/2010/wordprocessingGroup" xmlns:wpi="http://schemas.microsoft.com/office/word/2010/wordprocessingInk" xmlns:wne="http://schemas.microsoft.com/office/word/2006/wordml" xmlns:wps="http://schemas.microsoft.com/office/word/2010/wordprocessingShape" mc:Ignorable="w14 w15 wp14">
   <w:footnote w:type="separator" w:id="-1">
     <w:p>
       <w:pPr>
@@ -9501,7 +9630,7 @@
 </file>
 
 <file path=word/styles.xml><?xml version="1.0" encoding="utf-8"?>
-<w:styles xmlns:mc="http://schemas.openxmlformats.org/markup-compatibility/2006" xmlns:r="http://schemas.openxmlformats.org/officeDocument/2006/relationships" xmlns:w="http://schemas.openxmlformats.org/wordprocessingml/2006/main" xmlns:w14="http://schemas.microsoft.com/office/word/2010/wordml" mc:Ignorable="w14">
+<w:styles xmlns:mc="http://schemas.openxmlformats.org/markup-compatibility/2006" xmlns:r="http://schemas.openxmlformats.org/officeDocument/2006/relationships" xmlns:w="http://schemas.openxmlformats.org/wordprocessingml/2006/main" xmlns:w14="http://schemas.microsoft.com/office/word/2010/wordml" xmlns:w15="http://schemas.microsoft.com/office/word/2012/wordml" mc:Ignorable="w14 w15">
   <w:docDefaults>
     <w:rPrDefault>
       <w:rPr>
@@ -9513,445 +9642,389 @@
     </w:rPrDefault>
     <w:pPrDefault/>
   </w:docDefaults>
-  <w:latentStyles w:defLockedState="0" w:defUIPriority="99" w:defSemiHidden="1" w:defUnhideWhenUsed="1" w:defQFormat="0" w:count="276">
-    <w:lsdException w:name="Normal" w:semiHidden="0" w:uiPriority="0" w:unhideWhenUsed="0" w:qFormat="1"/>
-    <w:lsdException w:name="heading 1" w:semiHidden="0" w:uiPriority="9" w:unhideWhenUsed="0" w:qFormat="1"/>
-    <w:lsdException w:name="heading 2" w:uiPriority="9" w:qFormat="1"/>
-    <w:lsdException w:name="heading 3" w:uiPriority="9" w:qFormat="1"/>
-    <w:lsdException w:name="heading 4" w:uiPriority="9" w:qFormat="1"/>
-    <w:lsdException w:name="heading 5" w:uiPriority="9" w:qFormat="1"/>
-    <w:lsdException w:name="heading 6" w:uiPriority="9" w:qFormat="1"/>
-    <w:lsdException w:name="heading 7" w:uiPriority="9" w:qFormat="1"/>
-    <w:lsdException w:name="heading 8" w:uiPriority="9" w:qFormat="1"/>
-    <w:lsdException w:name="heading 9" w:uiPriority="9" w:qFormat="1"/>
-    <w:lsdException w:name="toc 1" w:uiPriority="39"/>
-    <w:lsdException w:name="toc 2" w:uiPriority="39"/>
-    <w:lsdException w:name="toc 3" w:uiPriority="39"/>
-    <w:lsdException w:name="toc 4" w:uiPriority="39"/>
-    <w:lsdException w:name="toc 5" w:uiPriority="39"/>
-    <w:lsdException w:name="toc 6" w:uiPriority="39"/>
-    <w:lsdException w:name="toc 7" w:uiPriority="39"/>
-    <w:lsdException w:name="toc 8" w:uiPriority="39"/>
-    <w:lsdException w:name="toc 9" w:uiPriority="39"/>
-    <w:lsdException w:name="caption" w:uiPriority="35" w:qFormat="1"/>
-    <w:lsdException w:name="Title" w:semiHidden="0" w:uiPriority="10" w:unhideWhenUsed="0" w:qFormat="1"/>
-    <w:lsdException w:name="Default Paragraph Font" w:uiPriority="1"/>
-    <w:lsdException w:name="Subtitle" w:semiHidden="0" w:uiPriority="11" w:unhideWhenUsed="0" w:qFormat="1"/>
-    <w:lsdException w:name="Strong" w:semiHidden="0" w:uiPriority="22" w:unhideWhenUsed="0" w:qFormat="1"/>
-    <w:lsdException w:name="Emphasis" w:semiHidden="0" w:uiPriority="20" w:unhideWhenUsed="0" w:qFormat="1"/>
-    <w:lsdException w:name="Table Grid" w:semiHidden="0" w:uiPriority="39" w:unhideWhenUsed="0"/>
-    <w:lsdException w:name="Placeholder Text" w:unhideWhenUsed="0"/>
-    <w:lsdException w:name="No Spacing" w:semiHidden="0" w:uiPriority="1" w:unhideWhenUsed="0" w:qFormat="1"/>
-    <w:lsdException w:name="Light Shading" w:semiHidden="0" w:uiPriority="60" w:unhideWhenUsed="0"/>
-    <w:lsdException w:name="Light List" w:semiHidden="0" w:uiPriority="61" w:unhideWhenUsed="0"/>
-    <w:lsdException w:name="Light Grid" w:semiHidden="0" w:uiPriority="62" w:unhideWhenUsed="0"/>
-    <w:lsdException w:name="Medium Shading 1" w:semiHidden="0" w:uiPriority="63" w:unhideWhenUsed="0"/>
-    <w:lsdException w:name="Medium Shading 2" w:semiHidden="0" w:uiPriority="64" w:unhideWhenUsed="0"/>
-    <w:lsdException w:name="Medium List 1" w:semiHidden="0" w:uiPriority="65" w:unhideWhenUsed="0"/>
-    <w:lsdException w:name="Medium List 2" w:semiHidden="0" w:uiPriority="66" w:unhideWhenUsed="0"/>
-    <w:lsdException w:name="Medium Grid 1" w:semiHidden="0" w:uiPriority="67" w:unhideWhenUsed="0"/>
-    <w:lsdException w:name="Medium Grid 2" w:semiHidden="0" w:uiPriority="68" w:unhideWhenUsed="0"/>
-    <w:lsdException w:name="Medium Grid 3" w:semiHidden="0" w:uiPriority="69" w:unhideWhenUsed="0"/>
-    <w:lsdException w:name="Dark List" w:semiHidden="0" w:uiPriority="70" w:unhideWhenUsed="0"/>
-    <w:lsdException w:name="Colorful Shading" w:semiHidden="0" w:uiPriority="71" w:unhideWhenUsed="0"/>
-    <w:lsdException w:name="Colorful List" w:semiHidden="0" w:uiPriority="72" w:unhideWhenUsed="0"/>
-    <w:lsdException w:name="Colorful Grid" w:semiHidden="0" w:uiPriority="73" w:unhideWhenUsed="0"/>
-    <w:lsdException w:name="Light Shading Accent 1" w:semiHidden="0" w:uiPriority="60" w:unhideWhenUsed="0"/>
-    <w:lsdException w:name="Light List Accent 1" w:semiHidden="0" w:uiPriority="61" w:unhideWhenUsed="0"/>
-    <w:lsdException w:name="Light Grid Accent 1" w:semiHidden="0" w:uiPriority="62" w:unhideWhenUsed="0"/>
-    <w:lsdException w:name="Medium Shading 1 Accent 1" w:semiHidden="0" w:uiPriority="63" w:unhideWhenUsed="0"/>
-    <w:lsdException w:name="Medium Shading 2 Accent 1" w:semiHidden="0" w:uiPriority="64" w:unhideWhenUsed="0"/>
-    <w:lsdException w:name="Medium List 1 Accent 1" w:semiHidden="0" w:uiPriority="65" w:unhideWhenUsed="0"/>
-    <w:lsdException w:name="Revision" w:unhideWhenUsed="0"/>
-    <w:lsdException w:name="List Paragraph" w:semiHidden="0" w:uiPriority="34" w:unhideWhenUsed="0" w:qFormat="1"/>
-    <w:lsdException w:name="Quote" w:semiHidden="0" w:uiPriority="29" w:unhideWhenUsed="0" w:qFormat="1"/>
-    <w:lsdException w:name="Intense Quote" w:semiHidden="0" w:uiPriority="30" w:unhideWhenUsed="0" w:qFormat="1"/>
-    <w:lsdException w:name="Medium List 2 Accent 1" w:semiHidden="0" w:uiPriority="66" w:unhideWhenUsed="0"/>
-    <w:lsdException w:name="Medium Grid 1 Accent 1" w:semiHidden="0" w:uiPriority="67" w:unhideWhenUsed="0"/>
-    <w:lsdException w:name="Medium Grid 2 Accent 1" w:semiHidden="0" w:uiPriority="68" w:unhideWhenUsed="0"/>
-    <w:lsdException w:name="Medium Grid 3 Accent 1" w:semiHidden="0" w:uiPriority="69" w:unhideWhenUsed="0"/>
-    <w:lsdException w:name="Dark List Accent 1" w:semiHidden="0" w:uiPriority="70" w:unhideWhenUsed="0"/>
-    <w:lsdException w:name="Colorful Shading Accent 1" w:semiHidden="0" w:uiPriority="71" w:unhideWhenUsed="0"/>
-    <w:lsdException w:name="Colorful List Accent 1" w:semiHidden="0" w:uiPriority="72" w:unhideWhenUsed="0"/>
-    <w:lsdException w:name="Colorful Grid Accent 1" w:semiHidden="0" w:uiPriority="73" w:unhideWhenUsed="0"/>
-    <w:lsdException w:name="Light Shading Accent 2" w:semiHidden="0" w:uiPriority="60" w:unhideWhenUsed="0"/>
-    <w:lsdException w:name="Light List Accent 2" w:semiHidden="0" w:uiPriority="61" w:unhideWhenUsed="0"/>
-    <w:lsdException w:name="Light Grid Accent 2" w:semiHidden="0" w:uiPriority="62" w:unhideWhenUsed="0"/>
-    <w:lsdException w:name="Medium Shading 1 Accent 2" w:semiHidden="0" w:uiPriority="63" w:unhideWhenUsed="0"/>
-    <w:lsdException w:name="Medium Shading 2 Accent 2" w:semiHidden="0" w:uiPriority="64" w:unhideWhenUsed="0"/>
-    <w:lsdException w:name="Medium List 1 Accent 2" w:semiHidden="0" w:uiPriority="65" w:unhideWhenUsed="0"/>
-    <w:lsdException w:name="Medium List 2 Accent 2" w:semiHidden="0" w:uiPriority="66" w:unhideWhenUsed="0"/>
-    <w:lsdException w:name="Medium Grid 1 Accent 2" w:semiHidden="0" w:uiPriority="67" w:unhideWhenUsed="0"/>
-    <w:lsdException w:name="Medium Grid 2 Accent 2" w:semiHidden="0" w:uiPriority="68" w:unhideWhenUsed="0"/>
-    <w:lsdException w:name="Medium Grid 3 Accent 2" w:semiHidden="0" w:uiPriority="69" w:unhideWhenUsed="0"/>
-    <w:lsdException w:name="Dark List Accent 2" w:semiHidden="0" w:uiPriority="70" w:unhideWhenUsed="0"/>
-    <w:lsdException w:name="Colorful Shading Accent 2" w:semiHidden="0" w:uiPriority="71" w:unhideWhenUsed="0"/>
-    <w:lsdException w:name="Colorful List Accent 2" w:semiHidden="0" w:uiPriority="72" w:unhideWhenUsed="0"/>
-    <w:lsdException w:name="Colorful Grid Accent 2" w:semiHidden="0" w:uiPriority="73" w:unhideWhenUsed="0"/>
-    <w:lsdException w:name="Light Shading Accent 3" w:semiHidden="0" w:uiPriority="60" w:unhideWhenUsed="0"/>
-    <w:lsdException w:name="Light List Accent 3" w:semiHidden="0" w:uiPriority="61" w:unhideWhenUsed="0"/>
-    <w:lsdException w:name="Light Grid Accent 3" w:semiHidden="0" w:uiPriority="62" w:unhideWhenUsed="0"/>
-    <w:lsdException w:name="Medium Shading 1 Accent 3" w:semiHidden="0" w:uiPriority="63" w:unhideWhenUsed="0"/>
-    <w:lsdException w:name="Medium Shading 2 Accent 3" w:semiHidden="0" w:uiPriority="64" w:unhideWhenUsed="0"/>
-    <w:lsdException w:name="Medium List 1 Accent 3" w:semiHidden="0" w:uiPriority="65" w:unhideWhenUsed="0"/>
-    <w:lsdException w:name="Medium List 2 Accent 3" w:semiHidden="0" w:uiPriority="66" w:unhideWhenUsed="0"/>
-    <w:lsdException w:name="Medium Grid 1 Accent 3" w:semiHidden="0" w:uiPriority="67" w:unhideWhenUsed="0"/>
-    <w:lsdException w:name="Medium Grid 2 Accent 3" w:semiHidden="0" w:uiPriority="68" w:unhideWhenUsed="0"/>
-    <w:lsdException w:name="Medium Grid 3 Accent 3" w:semiHidden="0" w:uiPriority="69" w:unhideWhenUsed="0"/>
-    <w:lsdException w:name="Dark List Accent 3" w:semiHidden="0" w:uiPriority="70" w:unhideWhenUsed="0"/>
-    <w:lsdException w:name="Colorful Shading Accent 3" w:semiHidden="0" w:uiPriority="71" w:unhideWhenUsed="0"/>
-    <w:lsdException w:name="Colorful List Accent 3" w:semiHidden="0" w:uiPriority="72" w:unhideWhenUsed="0"/>
-    <w:lsdException w:name="Colorful Grid Accent 3" w:semiHidden="0" w:uiPriority="73" w:unhideWhenUsed="0"/>
-    <w:lsdException w:name="Light Shading Accent 4" w:semiHidden="0" w:uiPriority="60" w:unhideWhenUsed="0"/>
-    <w:lsdException w:name="Light List Accent 4" w:semiHidden="0" w:uiPriority="61" w:unhideWhenUsed="0"/>
-    <w:lsdException w:name="Light Grid Accent 4" w:semiHidden="0" w:uiPriority="62" w:unhideWhenUsed="0"/>
-    <w:lsdException w:name="Medium Shading 1 Accent 4" w:semiHidden="0" w:uiPriority="63" w:unhideWhenUsed="0"/>
-    <w:lsdException w:name="Medium Shading 2 Accent 4" w:semiHidden="0" w:uiPriority="64" w:unhideWhenUsed="0"/>
-    <w:lsdException w:name="Medium List 1 Accent 4" w:semiHidden="0" w:uiPriority="65" w:unhideWhenUsed="0"/>
-    <w:lsdException w:name="Medium List 2 Accent 4" w:semiHidden="0" w:uiPriority="66" w:unhideWhenUsed="0"/>
-    <w:lsdException w:name="Medium Grid 1 Accent 4" w:semiHidden="0" w:uiPriority="67" w:unhideWhenUsed="0"/>
-    <w:lsdException w:name="Medium Grid 2 Accent 4" w:semiHidden="0" w:uiPriority="68" w:unhideWhenUsed="0"/>
-    <w:lsdException w:name="Medium Grid 3 Accent 4" w:semiHidden="0" w:uiPriority="69" w:unhideWhenUsed="0"/>
-    <w:lsdException w:name="Dark List Accent 4" w:semiHidden="0" w:uiPriority="70" w:unhideWhenUsed="0"/>
-    <w:lsdException w:name="Colorful Shading Accent 4" w:semiHidden="0" w:uiPriority="71" w:unhideWhenUsed="0"/>
-    <w:lsdException w:name="Colorful List Accent 4" w:semiHidden="0" w:uiPriority="72" w:unhideWhenUsed="0"/>
-    <w:lsdException w:name="Colorful Grid Accent 4" w:semiHidden="0" w:uiPriority="73" w:unhideWhenUsed="0"/>
-    <w:lsdException w:name="Light Shading Accent 5" w:semiHidden="0" w:uiPriority="60" w:unhideWhenUsed="0"/>
-    <w:lsdException w:name="Light List Accent 5" w:semiHidden="0" w:uiPriority="61" w:unhideWhenUsed="0"/>
-    <w:lsdException w:name="Light Grid Accent 5" w:semiHidden="0" w:uiPriority="62" w:unhideWhenUsed="0"/>
-    <w:lsdException w:name="Medium Shading 1 Accent 5" w:semiHidden="0" w:uiPriority="63" w:unhideWhenUsed="0"/>
-    <w:lsdException w:name="Medium Shading 2 Accent 5" w:semiHidden="0" w:uiPriority="64" w:unhideWhenUsed="0"/>
-    <w:lsdException w:name="Medium List 1 Accent 5" w:semiHidden="0" w:uiPriority="65" w:unhideWhenUsed="0"/>
-    <w:lsdException w:name="Medium List 2 Accent 5" w:semiHidden="0" w:uiPriority="66" w:unhideWhenUsed="0"/>
-    <w:lsdException w:name="Medium Grid 1 Accent 5" w:semiHidden="0" w:uiPriority="67" w:unhideWhenUsed="0"/>
-    <w:lsdException w:name="Medium Grid 2 Accent 5" w:semiHidden="0" w:uiPriority="68" w:unhideWhenUsed="0"/>
-    <w:lsdException w:name="Medium Grid 3 Accent 5" w:semiHidden="0" w:uiPriority="69" w:unhideWhenUsed="0"/>
-    <w:lsdException w:name="Dark List Accent 5" w:semiHidden="0" w:uiPriority="70" w:unhideWhenUsed="0"/>
-    <w:lsdException w:name="Colorful Shading Accent 5" w:semiHidden="0" w:uiPriority="71" w:unhideWhenUsed="0"/>
-    <w:lsdException w:name="Colorful List Accent 5" w:semiHidden="0" w:uiPriority="72" w:unhideWhenUsed="0"/>
-    <w:lsdException w:name="Colorful Grid Accent 5" w:semiHidden="0" w:uiPriority="73" w:unhideWhenUsed="0"/>
-    <w:lsdException w:name="Light Shading Accent 6" w:semiHidden="0" w:uiPriority="60" w:unhideWhenUsed="0"/>
-    <w:lsdException w:name="Light List Accent 6" w:semiHidden="0" w:uiPriority="61" w:unhideWhenUsed="0"/>
-    <w:lsdException w:name="Light Grid Accent 6" w:semiHidden="0" w:uiPriority="62" w:unhideWhenUsed="0"/>
-    <w:lsdException w:name="Medium Shading 1 Accent 6" w:semiHidden="0" w:uiPriority="63" w:unhideWhenUsed="0"/>
-    <w:lsdException w:name="Medium Shading 2 Accent 6" w:semiHidden="0" w:uiPriority="64" w:unhideWhenUsed="0"/>
-    <w:lsdException w:name="Medium List 1 Accent 6" w:semiHidden="0" w:uiPriority="65" w:unhideWhenUsed="0"/>
-    <w:lsdException w:name="Medium List 2 Accent 6" w:semiHidden="0" w:uiPriority="66" w:unhideWhenUsed="0"/>
-    <w:lsdException w:name="Medium Grid 1 Accent 6" w:semiHidden="0" w:uiPriority="67" w:unhideWhenUsed="0"/>
-    <w:lsdException w:name="Medium Grid 2 Accent 6" w:semiHidden="0" w:uiPriority="68" w:unhideWhenUsed="0"/>
-    <w:lsdException w:name="Medium Grid 3 Accent 6" w:semiHidden="0" w:uiPriority="69" w:unhideWhenUsed="0"/>
-    <w:lsdException w:name="Dark List Accent 6" w:semiHidden="0" w:uiPriority="70" w:unhideWhenUsed="0"/>
-    <w:lsdException w:name="Colorful Shading Accent 6" w:semiHidden="0" w:uiPriority="71" w:unhideWhenUsed="0"/>
-    <w:lsdException w:name="Colorful List Accent 6" w:semiHidden="0" w:uiPriority="72" w:unhideWhenUsed="0"/>
-    <w:lsdException w:name="Colorful Grid Accent 6" w:semiHidden="0" w:uiPriority="73" w:unhideWhenUsed="0"/>
-    <w:lsdException w:name="Subtle Emphasis" w:semiHidden="0" w:uiPriority="19" w:unhideWhenUsed="0" w:qFormat="1"/>
-    <w:lsdException w:name="Intense Emphasis" w:semiHidden="0" w:uiPriority="21" w:unhideWhenUsed="0" w:qFormat="1"/>
-    <w:lsdException w:name="Subtle Reference" w:semiHidden="0" w:uiPriority="31" w:unhideWhenUsed="0" w:qFormat="1"/>
-    <w:lsdException w:name="Intense Reference" w:semiHidden="0" w:uiPriority="32" w:unhideWhenUsed="0" w:qFormat="1"/>
-    <w:lsdException w:name="Book Title" w:semiHidden="0" w:uiPriority="33" w:unhideWhenUsed="0" w:qFormat="1"/>
-    <w:lsdException w:name="Bibliography" w:uiPriority="37"/>
-    <w:lsdException w:name="TOC Heading" w:uiPriority="39" w:qFormat="1"/>
-  </w:latentStyles>
-  <w:style w:type="paragraph" w:default="1" w:styleId="Normal">
-    <w:name w:val="Normal"/>
-    <w:qFormat/>
-    <w:rsid w:val="00E45D97"/>
-    <w:pPr>
-      <w:spacing w:after="200" w:line="276" w:lineRule="auto"/>
-    </w:pPr>
-    <w:rPr>
-      <w:rFonts w:ascii="Calibri" w:eastAsia="SimSun" w:hAnsi="Calibri" w:cs="Arial"/>
-      <w:sz w:val="22"/>
-      <w:szCs w:val="22"/>
-      <w:lang w:val="en-GB" w:eastAsia="zh-CN"/>
-    </w:rPr>
-  </w:style>
-  <w:style w:type="character" w:default="1" w:styleId="DefaultParagraphFont">
-    <w:name w:val="Default Paragraph Font"/>
-    <w:uiPriority w:val="1"/>
-    <w:semiHidden/>
-    <w:unhideWhenUsed/>
-  </w:style>
-  <w:style w:type="table" w:default="1" w:styleId="TableNormal">
-    <w:name w:val="Normal Table"/>
-    <w:uiPriority w:val="99"/>
-    <w:semiHidden/>
-    <w:unhideWhenUsed/>
-    <w:tblPr>
-      <w:tblInd w:w="0" w:type="dxa"/>
-      <w:tblCellMar>
-        <w:top w:w="0" w:type="dxa"/>
-        <w:left w:w="108" w:type="dxa"/>
-        <w:bottom w:w="0" w:type="dxa"/>
-        <w:right w:w="108" w:type="dxa"/>
-      </w:tblCellMar>
-    </w:tblPr>
-  </w:style>
-  <w:style w:type="numbering" w:default="1" w:styleId="NoList">
-    <w:name w:val="No List"/>
-    <w:uiPriority w:val="99"/>
-    <w:semiHidden/>
-    <w:unhideWhenUsed/>
-  </w:style>
-  <w:style w:type="paragraph" w:customStyle="1" w:styleId="Normal1">
-    <w:name w:val="Normal1"/>
-    <w:rsid w:val="00E45D97"/>
-    <w:pPr>
-      <w:spacing w:line="276" w:lineRule="auto"/>
-    </w:pPr>
-    <w:rPr>
-      <w:rFonts w:ascii="Arial" w:eastAsia="Arial" w:hAnsi="Arial" w:cs="Arial"/>
-      <w:color w:val="000000"/>
-      <w:sz w:val="22"/>
-      <w:szCs w:val="22"/>
-    </w:rPr>
-  </w:style>
-  <w:style w:type="paragraph" w:customStyle="1" w:styleId="EndNoteBibliography">
-    <w:name w:val="EndNote Bibliography"/>
-    <w:basedOn w:val="Normal"/>
-    <w:rsid w:val="00E54CC0"/>
-    <w:pPr>
-      <w:spacing w:after="0" w:line="240" w:lineRule="auto"/>
-    </w:pPr>
-    <w:rPr>
-      <w:rFonts w:ascii="Arial" w:eastAsia="Arial" w:hAnsi="Arial"/>
-      <w:color w:val="000000"/>
-      <w:lang w:val="en-US" w:eastAsia="en-US"/>
-    </w:rPr>
-  </w:style>
-  <w:style w:type="paragraph" w:customStyle="1" w:styleId="EndNoteBibliographyTitle">
-    <w:name w:val="EndNote Bibliography Title"/>
-    <w:basedOn w:val="Normal"/>
-    <w:rsid w:val="008E0FF2"/>
-    <w:pPr>
-      <w:spacing w:after="0"/>
-      <w:jc w:val="center"/>
-    </w:pPr>
-    <w:rPr>
-      <w:rFonts w:ascii="Arial" w:hAnsi="Arial"/>
-    </w:rPr>
-  </w:style>
-  <w:style w:type="paragraph" w:styleId="BalloonText">
-    <w:name w:val="Balloon Text"/>
-    <w:basedOn w:val="Normal"/>
-    <w:link w:val="BalloonTextChar"/>
-    <w:uiPriority w:val="99"/>
-    <w:semiHidden/>
-    <w:unhideWhenUsed/>
-    <w:rsid w:val="00A971E2"/>
-    <w:pPr>
-      <w:spacing w:after="0" w:line="240" w:lineRule="auto"/>
-    </w:pPr>
-    <w:rPr>
-      <w:rFonts w:ascii="Lucida Grande" w:hAnsi="Lucida Grande" w:cs="Lucida Grande"/>
-      <w:sz w:val="18"/>
-      <w:szCs w:val="18"/>
-    </w:rPr>
-  </w:style>
-  <w:style w:type="character" w:customStyle="1" w:styleId="BalloonTextChar">
-    <w:name w:val="Balloon Text Char"/>
-    <w:basedOn w:val="DefaultParagraphFont"/>
-    <w:link w:val="BalloonText"/>
-    <w:uiPriority w:val="99"/>
-    <w:semiHidden/>
-    <w:rsid w:val="00A971E2"/>
-    <w:rPr>
-      <w:rFonts w:ascii="Lucida Grande" w:eastAsia="SimSun" w:hAnsi="Lucida Grande" w:cs="Lucida Grande"/>
-      <w:sz w:val="18"/>
-      <w:szCs w:val="18"/>
-      <w:lang w:val="en-GB" w:eastAsia="zh-CN"/>
-    </w:rPr>
-  </w:style>
-  <w:style w:type="paragraph" w:styleId="Footer">
-    <w:name w:val="footer"/>
-    <w:basedOn w:val="Normal"/>
-    <w:link w:val="FooterChar"/>
-    <w:uiPriority w:val="99"/>
-    <w:unhideWhenUsed/>
-    <w:rsid w:val="00544A99"/>
-    <w:pPr>
-      <w:tabs>
-        <w:tab w:val="center" w:pos="4320"/>
-        <w:tab w:val="right" w:pos="8640"/>
-      </w:tabs>
-      <w:spacing w:after="0" w:line="240" w:lineRule="auto"/>
-    </w:pPr>
-  </w:style>
-  <w:style w:type="character" w:customStyle="1" w:styleId="FooterChar">
-    <w:name w:val="Footer Char"/>
-    <w:basedOn w:val="DefaultParagraphFont"/>
-    <w:link w:val="Footer"/>
-    <w:uiPriority w:val="99"/>
-    <w:rsid w:val="00544A99"/>
-    <w:rPr>
-      <w:rFonts w:ascii="Calibri" w:eastAsia="SimSun" w:hAnsi="Calibri" w:cs="Arial"/>
-      <w:sz w:val="22"/>
-      <w:szCs w:val="22"/>
-      <w:lang w:val="en-GB" w:eastAsia="zh-CN"/>
-    </w:rPr>
-  </w:style>
-  <w:style w:type="character" w:styleId="PageNumber">
-    <w:name w:val="page number"/>
-    <w:basedOn w:val="DefaultParagraphFont"/>
-    <w:uiPriority w:val="99"/>
-    <w:semiHidden/>
-    <w:unhideWhenUsed/>
-    <w:rsid w:val="00544A99"/>
-  </w:style>
-</w:styles>
-</file>
-
-<file path=word/stylesWithEffects.xml><?xml version="1.0" encoding="utf-8"?>
-<w:styles xmlns:wpc="http://schemas.microsoft.com/office/word/2010/wordprocessingCanvas" xmlns:mo="http://schemas.microsoft.com/office/mac/office/2008/main" xmlns:mc="http://schemas.openxmlformats.org/markup-compatibility/2006" xmlns:mv="urn:schemas-microsoft-com:mac:vml" xmlns:o="urn:schemas-microsoft-com:office:office" xmlns:r="http://schemas.openxmlformats.org/officeDocument/2006/relationships" xmlns:m="http://schemas.openxmlformats.org/officeDocument/2006/math" xmlns:v="urn:schemas-microsoft-com:vml" xmlns:wp14="http://schemas.microsoft.com/office/word/2010/wordprocessingDrawing" xmlns:wp="http://schemas.openxmlformats.org/drawingml/2006/wordprocessingDrawing" xmlns:w10="urn:schemas-microsoft-com:office:word" xmlns:w="http://schemas.openxmlformats.org/wordprocessingml/2006/main" xmlns:w14="http://schemas.microsoft.com/office/word/2010/wordml" xmlns:wpg="http://schemas.microsoft.com/office/word/2010/wordprocessingGroup" xmlns:wpi="http://schemas.microsoft.com/office/word/2010/wordprocessingInk" xmlns:wne="http://schemas.microsoft.com/office/word/2006/wordml" xmlns:wps="http://schemas.microsoft.com/office/word/2010/wordprocessingShape" mc:Ignorable="w14 wp14">
-  <w:docDefaults>
-    <w:rPrDefault>
-      <w:rPr>
-        <w:rFonts w:asciiTheme="minorHAnsi" w:eastAsiaTheme="minorHAnsi" w:hAnsiTheme="minorHAnsi" w:cstheme="minorBidi"/>
-        <w:sz w:val="24"/>
-        <w:szCs w:val="24"/>
-        <w:lang w:val="en-US" w:eastAsia="en-US" w:bidi="ar-SA"/>
-      </w:rPr>
-    </w:rPrDefault>
-    <w:pPrDefault/>
-  </w:docDefaults>
-  <w:latentStyles w:defLockedState="0" w:defUIPriority="99" w:defSemiHidden="1" w:defUnhideWhenUsed="1" w:defQFormat="0" w:count="276">
-    <w:lsdException w:name="Normal" w:semiHidden="0" w:uiPriority="0" w:unhideWhenUsed="0" w:qFormat="1"/>
-    <w:lsdException w:name="heading 1" w:semiHidden="0" w:uiPriority="9" w:unhideWhenUsed="0" w:qFormat="1"/>
-    <w:lsdException w:name="heading 2" w:uiPriority="9" w:qFormat="1"/>
-    <w:lsdException w:name="heading 3" w:uiPriority="9" w:qFormat="1"/>
-    <w:lsdException w:name="heading 4" w:uiPriority="9" w:qFormat="1"/>
-    <w:lsdException w:name="heading 5" w:uiPriority="9" w:qFormat="1"/>
-    <w:lsdException w:name="heading 6" w:uiPriority="9" w:qFormat="1"/>
-    <w:lsdException w:name="heading 7" w:uiPriority="9" w:qFormat="1"/>
-    <w:lsdException w:name="heading 8" w:uiPriority="9" w:qFormat="1"/>
-    <w:lsdException w:name="heading 9" w:uiPriority="9" w:qFormat="1"/>
-    <w:lsdException w:name="toc 1" w:uiPriority="39"/>
-    <w:lsdException w:name="toc 2" w:uiPriority="39"/>
-    <w:lsdException w:name="toc 3" w:uiPriority="39"/>
-    <w:lsdException w:name="toc 4" w:uiPriority="39"/>
-    <w:lsdException w:name="toc 5" w:uiPriority="39"/>
-    <w:lsdException w:name="toc 6" w:uiPriority="39"/>
-    <w:lsdException w:name="toc 7" w:uiPriority="39"/>
-    <w:lsdException w:name="toc 8" w:uiPriority="39"/>
-    <w:lsdException w:name="toc 9" w:uiPriority="39"/>
-    <w:lsdException w:name="caption" w:uiPriority="35" w:qFormat="1"/>
-    <w:lsdException w:name="Title" w:semiHidden="0" w:uiPriority="10" w:unhideWhenUsed="0" w:qFormat="1"/>
-    <w:lsdException w:name="Default Paragraph Font" w:uiPriority="1"/>
-    <w:lsdException w:name="Subtitle" w:semiHidden="0" w:uiPriority="11" w:unhideWhenUsed="0" w:qFormat="1"/>
-    <w:lsdException w:name="Strong" w:semiHidden="0" w:uiPriority="22" w:unhideWhenUsed="0" w:qFormat="1"/>
-    <w:lsdException w:name="Emphasis" w:semiHidden="0" w:uiPriority="20" w:unhideWhenUsed="0" w:qFormat="1"/>
-    <w:lsdException w:name="Table Grid" w:semiHidden="0" w:uiPriority="39" w:unhideWhenUsed="0"/>
-    <w:lsdException w:name="Placeholder Text" w:unhideWhenUsed="0"/>
-    <w:lsdException w:name="No Spacing" w:semiHidden="0" w:uiPriority="1" w:unhideWhenUsed="0" w:qFormat="1"/>
-    <w:lsdException w:name="Light Shading" w:semiHidden="0" w:uiPriority="60" w:unhideWhenUsed="0"/>
-    <w:lsdException w:name="Light List" w:semiHidden="0" w:uiPriority="61" w:unhideWhenUsed="0"/>
-    <w:lsdException w:name="Light Grid" w:semiHidden="0" w:uiPriority="62" w:unhideWhenUsed="0"/>
-    <w:lsdException w:name="Medium Shading 1" w:semiHidden="0" w:uiPriority="63" w:unhideWhenUsed="0"/>
-    <w:lsdException w:name="Medium Shading 2" w:semiHidden="0" w:uiPriority="64" w:unhideWhenUsed="0"/>
-    <w:lsdException w:name="Medium List 1" w:semiHidden="0" w:uiPriority="65" w:unhideWhenUsed="0"/>
-    <w:lsdException w:name="Medium List 2" w:semiHidden="0" w:uiPriority="66" w:unhideWhenUsed="0"/>
-    <w:lsdException w:name="Medium Grid 1" w:semiHidden="0" w:uiPriority="67" w:unhideWhenUsed="0"/>
-    <w:lsdException w:name="Medium Grid 2" w:semiHidden="0" w:uiPriority="68" w:unhideWhenUsed="0"/>
-    <w:lsdException w:name="Medium Grid 3" w:semiHidden="0" w:uiPriority="69" w:unhideWhenUsed="0"/>
-    <w:lsdException w:name="Dark List" w:semiHidden="0" w:uiPriority="70" w:unhideWhenUsed="0"/>
-    <w:lsdException w:name="Colorful Shading" w:semiHidden="0" w:uiPriority="71" w:unhideWhenUsed="0"/>
-    <w:lsdException w:name="Colorful List" w:semiHidden="0" w:uiPriority="72" w:unhideWhenUsed="0"/>
-    <w:lsdException w:name="Colorful Grid" w:semiHidden="0" w:uiPriority="73" w:unhideWhenUsed="0"/>
-    <w:lsdException w:name="Light Shading Accent 1" w:semiHidden="0" w:uiPriority="60" w:unhideWhenUsed="0"/>
-    <w:lsdException w:name="Light List Accent 1" w:semiHidden="0" w:uiPriority="61" w:unhideWhenUsed="0"/>
-    <w:lsdException w:name="Light Grid Accent 1" w:semiHidden="0" w:uiPriority="62" w:unhideWhenUsed="0"/>
-    <w:lsdException w:name="Medium Shading 1 Accent 1" w:semiHidden="0" w:uiPriority="63" w:unhideWhenUsed="0"/>
-    <w:lsdException w:name="Medium Shading 2 Accent 1" w:semiHidden="0" w:uiPriority="64" w:unhideWhenUsed="0"/>
-    <w:lsdException w:name="Medium List 1 Accent 1" w:semiHidden="0" w:uiPriority="65" w:unhideWhenUsed="0"/>
-    <w:lsdException w:name="Revision" w:unhideWhenUsed="0"/>
-    <w:lsdException w:name="List Paragraph" w:semiHidden="0" w:uiPriority="34" w:unhideWhenUsed="0" w:qFormat="1"/>
-    <w:lsdException w:name="Quote" w:semiHidden="0" w:uiPriority="29" w:unhideWhenUsed="0" w:qFormat="1"/>
-    <w:lsdException w:name="Intense Quote" w:semiHidden="0" w:uiPriority="30" w:unhideWhenUsed="0" w:qFormat="1"/>
-    <w:lsdException w:name="Medium List 2 Accent 1" w:semiHidden="0" w:uiPriority="66" w:unhideWhenUsed="0"/>
-    <w:lsdException w:name="Medium Grid 1 Accent 1" w:semiHidden="0" w:uiPriority="67" w:unhideWhenUsed="0"/>
-    <w:lsdException w:name="Medium Grid 2 Accent 1" w:semiHidden="0" w:uiPriority="68" w:unhideWhenUsed="0"/>
-    <w:lsdException w:name="Medium Grid 3 Accent 1" w:semiHidden="0" w:uiPriority="69" w:unhideWhenUsed="0"/>
-    <w:lsdException w:name="Dark List Accent 1" w:semiHidden="0" w:uiPriority="70" w:unhideWhenUsed="0"/>
-    <w:lsdException w:name="Colorful Shading Accent 1" w:semiHidden="0" w:uiPriority="71" w:unhideWhenUsed="0"/>
-    <w:lsdException w:name="Colorful List Accent 1" w:semiHidden="0" w:uiPriority="72" w:unhideWhenUsed="0"/>
-    <w:lsdException w:name="Colorful Grid Accent 1" w:semiHidden="0" w:uiPriority="73" w:unhideWhenUsed="0"/>
-    <w:lsdException w:name="Light Shading Accent 2" w:semiHidden="0" w:uiPriority="60" w:unhideWhenUsed="0"/>
-    <w:lsdException w:name="Light List Accent 2" w:semiHidden="0" w:uiPriority="61" w:unhideWhenUsed="0"/>
-    <w:lsdException w:name="Light Grid Accent 2" w:semiHidden="0" w:uiPriority="62" w:unhideWhenUsed="0"/>
-    <w:lsdException w:name="Medium Shading 1 Accent 2" w:semiHidden="0" w:uiPriority="63" w:unhideWhenUsed="0"/>
-    <w:lsdException w:name="Medium Shading 2 Accent 2" w:semiHidden="0" w:uiPriority="64" w:unhideWhenUsed="0"/>
-    <w:lsdException w:name="Medium List 1 Accent 2" w:semiHidden="0" w:uiPriority="65" w:unhideWhenUsed="0"/>
-    <w:lsdException w:name="Medium List 2 Accent 2" w:semiHidden="0" w:uiPriority="66" w:unhideWhenUsed="0"/>
-    <w:lsdException w:name="Medium Grid 1 Accent 2" w:semiHidden="0" w:uiPriority="67" w:unhideWhenUsed="0"/>
-    <w:lsdException w:name="Medium Grid 2 Accent 2" w:semiHidden="0" w:uiPriority="68" w:unhideWhenUsed="0"/>
-    <w:lsdException w:name="Medium Grid 3 Accent 2" w:semiHidden="0" w:uiPriority="69" w:unhideWhenUsed="0"/>
-    <w:lsdException w:name="Dark List Accent 2" w:semiHidden="0" w:uiPriority="70" w:unhideWhenUsed="0"/>
-    <w:lsdException w:name="Colorful Shading Accent 2" w:semiHidden="0" w:uiPriority="71" w:unhideWhenUsed="0"/>
-    <w:lsdException w:name="Colorful List Accent 2" w:semiHidden="0" w:uiPriority="72" w:unhideWhenUsed="0"/>
-    <w:lsdException w:name="Colorful Grid Accent 2" w:semiHidden="0" w:uiPriority="73" w:unhideWhenUsed="0"/>
-    <w:lsdException w:name="Light Shading Accent 3" w:semiHidden="0" w:uiPriority="60" w:unhideWhenUsed="0"/>
-    <w:lsdException w:name="Light List Accent 3" w:semiHidden="0" w:uiPriority="61" w:unhideWhenUsed="0"/>
-    <w:lsdException w:name="Light Grid Accent 3" w:semiHidden="0" w:uiPriority="62" w:unhideWhenUsed="0"/>
-    <w:lsdException w:name="Medium Shading 1 Accent 3" w:semiHidden="0" w:uiPriority="63" w:unhideWhenUsed="0"/>
-    <w:lsdException w:name="Medium Shading 2 Accent 3" w:semiHidden="0" w:uiPriority="64" w:unhideWhenUsed="0"/>
-    <w:lsdException w:name="Medium List 1 Accent 3" w:semiHidden="0" w:uiPriority="65" w:unhideWhenUsed="0"/>
-    <w:lsdException w:name="Medium List 2 Accent 3" w:semiHidden="0" w:uiPriority="66" w:unhideWhenUsed="0"/>
-    <w:lsdException w:name="Medium Grid 1 Accent 3" w:semiHidden="0" w:uiPriority="67" w:unhideWhenUsed="0"/>
-    <w:lsdException w:name="Medium Grid 2 Accent 3" w:semiHidden="0" w:uiPriority="68" w:unhideWhenUsed="0"/>
-    <w:lsdException w:name="Medium Grid 3 Accent 3" w:semiHidden="0" w:uiPriority="69" w:unhideWhenUsed="0"/>
-    <w:lsdException w:name="Dark List Accent 3" w:semiHidden="0" w:uiPriority="70" w:unhideWhenUsed="0"/>
-    <w:lsdException w:name="Colorful Shading Accent 3" w:semiHidden="0" w:uiPriority="71" w:unhideWhenUsed="0"/>
-    <w:lsdException w:name="Colorful List Accent 3" w:semiHidden="0" w:uiPriority="72" w:unhideWhenUsed="0"/>
-    <w:lsdException w:name="Colorful Grid Accent 3" w:semiHidden="0" w:uiPriority="73" w:unhideWhenUsed="0"/>
-    <w:lsdException w:name="Light Shading Accent 4" w:semiHidden="0" w:uiPriority="60" w:unhideWhenUsed="0"/>
-    <w:lsdException w:name="Light List Accent 4" w:semiHidden="0" w:uiPriority="61" w:unhideWhenUsed="0"/>
-    <w:lsdException w:name="Light Grid Accent 4" w:semiHidden="0" w:uiPriority="62" w:unhideWhenUsed="0"/>
-    <w:lsdException w:name="Medium Shading 1 Accent 4" w:semiHidden="0" w:uiPriority="63" w:unhideWhenUsed="0"/>
-    <w:lsdException w:name="Medium Shading 2 Accent 4" w:semiHidden="0" w:uiPriority="64" w:unhideWhenUsed="0"/>
-    <w:lsdException w:name="Medium List 1 Accent 4" w:semiHidden="0" w:uiPriority="65" w:unhideWhenUsed="0"/>
-    <w:lsdException w:name="Medium List 2 Accent 4" w:semiHidden="0" w:uiPriority="66" w:unhideWhenUsed="0"/>
-    <w:lsdException w:name="Medium Grid 1 Accent 4" w:semiHidden="0" w:uiPriority="67" w:unhideWhenUsed="0"/>
-    <w:lsdException w:name="Medium Grid 2 Accent 4" w:semiHidden="0" w:uiPriority="68" w:unhideWhenUsed="0"/>
-    <w:lsdException w:name="Medium Grid 3 Accent 4" w:semiHidden="0" w:uiPriority="69" w:unhideWhenUsed="0"/>
-    <w:lsdException w:name="Dark List Accent 4" w:semiHidden="0" w:uiPriority="70" w:unhideWhenUsed="0"/>
-    <w:lsdException w:name="Colorful Shading Accent 4" w:semiHidden="0" w:uiPriority="71" w:unhideWhenUsed="0"/>
-    <w:lsdException w:name="Colorful List Accent 4" w:semiHidden="0" w:uiPriority="72" w:unhideWhenUsed="0"/>
-    <w:lsdException w:name="Colorful Grid Accent 4" w:semiHidden="0" w:uiPriority="73" w:unhideWhenUsed="0"/>
-    <w:lsdException w:name="Light Shading Accent 5" w:semiHidden="0" w:uiPriority="60" w:unhideWhenUsed="0"/>
-    <w:lsdException w:name="Light List Accent 5" w:semiHidden="0" w:uiPriority="61" w:unhideWhenUsed="0"/>
-    <w:lsdException w:name="Light Grid Accent 5" w:semiHidden="0" w:uiPriority="62" w:unhideWhenUsed="0"/>
-    <w:lsdException w:name="Medium Shading 1 Accent 5" w:semiHidden="0" w:uiPriority="63" w:unhideWhenUsed="0"/>
-    <w:lsdException w:name="Medium Shading 2 Accent 5" w:semiHidden="0" w:uiPriority="64" w:unhideWhenUsed="0"/>
-    <w:lsdException w:name="Medium List 1 Accent 5" w:semiHidden="0" w:uiPriority="65" w:unhideWhenUsed="0"/>
-    <w:lsdException w:name="Medium List 2 Accent 5" w:semiHidden="0" w:uiPriority="66" w:unhideWhenUsed="0"/>
-    <w:lsdException w:name="Medium Grid 1 Accent 5" w:semiHidden="0" w:uiPriority="67" w:unhideWhenUsed="0"/>
-    <w:lsdException w:name="Medium Grid 2 Accent 5" w:semiHidden="0" w:uiPriority="68" w:unhideWhenUsed="0"/>
-    <w:lsdException w:name="Medium Grid 3 Accent 5" w:semiHidden="0" w:uiPriority="69" w:unhideWhenUsed="0"/>
-    <w:lsdException w:name="Dark List Accent 5" w:semiHidden="0" w:uiPriority="70" w:unhideWhenUsed="0"/>
-    <w:lsdException w:name="Colorful Shading Accent 5" w:semiHidden="0" w:uiPriority="71" w:unhideWhenUsed="0"/>
-    <w:lsdException w:name="Colorful List Accent 5" w:semiHidden="0" w:uiPriority="72" w:unhideWhenUsed="0"/>
-    <w:lsdException w:name="Colorful Grid Accent 5" w:semiHidden="0" w:uiPriority="73" w:unhideWhenUsed="0"/>
-    <w:lsdException w:name="Light Shading Accent 6" w:semiHidden="0" w:uiPriority="60" w:unhideWhenUsed="0"/>
-    <w:lsdException w:name="Light List Accent 6" w:semiHidden="0" w:uiPriority="61" w:unhideWhenUsed="0"/>
-    <w:lsdException w:name="Light Grid Accent 6" w:semiHidden="0" w:uiPriority="62" w:unhideWhenUsed="0"/>
-    <w:lsdException w:name="Medium Shading 1 Accent 6" w:semiHidden="0" w:uiPriority="63" w:unhideWhenUsed="0"/>
-    <w:lsdException w:name="Medium Shading 2 Accent 6" w:semiHidden="0" w:uiPriority="64" w:unhideWhenUsed="0"/>
-    <w:lsdException w:name="Medium List 1 Accent 6" w:semiHidden="0" w:uiPriority="65" w:unhideWhenUsed="0"/>
-    <w:lsdException w:name="Medium List 2 Accent 6" w:semiHidden="0" w:uiPriority="66" w:unhideWhenUsed="0"/>
-    <w:lsdException w:name="Medium Grid 1 Accent 6" w:semiHidden="0" w:uiPriority="67" w:unhideWhenUsed="0"/>
-    <w:lsdException w:name="Medium Grid 2 Accent 6" w:semiHidden="0" w:uiPriority="68" w:unhideWhenUsed="0"/>
-    <w:lsdException w:name="Medium Grid 3 Accent 6" w:semiHidden="0" w:uiPriority="69" w:unhideWhenUsed="0"/>
-    <w:lsdException w:name="Dark List Accent 6" w:semiHidden="0" w:uiPriority="70" w:unhideWhenUsed="0"/>
-    <w:lsdException w:name="Colorful Shading Accent 6" w:semiHidden="0" w:uiPriority="71" w:unhideWhenUsed="0"/>
-    <w:lsdException w:name="Colorful List Accent 6" w:semiHidden="0" w:uiPriority="72" w:unhideWhenUsed="0"/>
-    <w:lsdException w:name="Colorful Grid Accent 6" w:semiHidden="0" w:uiPriority="73" w:unhideWhenUsed="0"/>
-    <w:lsdException w:name="Subtle Emphasis" w:semiHidden="0" w:uiPriority="19" w:unhideWhenUsed="0" w:qFormat="1"/>
-    <w:lsdException w:name="Intense Emphasis" w:semiHidden="0" w:uiPriority="21" w:unhideWhenUsed="0" w:qFormat="1"/>
-    <w:lsdException w:name="Subtle Reference" w:semiHidden="0" w:uiPriority="31" w:unhideWhenUsed="0" w:qFormat="1"/>
-    <w:lsdException w:name="Intense Reference" w:semiHidden="0" w:uiPriority="32" w:unhideWhenUsed="0" w:qFormat="1"/>
-    <w:lsdException w:name="Book Title" w:semiHidden="0" w:uiPriority="33" w:unhideWhenUsed="0" w:qFormat="1"/>
-    <w:lsdException w:name="Bibliography" w:uiPriority="37"/>
-    <w:lsdException w:name="TOC Heading" w:uiPriority="39" w:qFormat="1"/>
+  <w:latentStyles w:defLockedState="0" w:defUIPriority="99" w:defSemiHidden="0" w:defUnhideWhenUsed="0" w:defQFormat="0" w:count="382">
+    <w:lsdException w:name="Normal" w:uiPriority="0" w:qFormat="1"/>
+    <w:lsdException w:name="heading 1" w:uiPriority="9" w:qFormat="1"/>
+    <w:lsdException w:name="heading 2" w:semiHidden="1" w:uiPriority="9" w:unhideWhenUsed="1" w:qFormat="1"/>
+    <w:lsdException w:name="heading 3" w:semiHidden="1" w:uiPriority="9" w:unhideWhenUsed="1" w:qFormat="1"/>
+    <w:lsdException w:name="heading 4" w:semiHidden="1" w:uiPriority="9" w:unhideWhenUsed="1" w:qFormat="1"/>
+    <w:lsdException w:name="heading 5" w:semiHidden="1" w:uiPriority="9" w:unhideWhenUsed="1" w:qFormat="1"/>
+    <w:lsdException w:name="heading 6" w:semiHidden="1" w:uiPriority="9" w:unhideWhenUsed="1" w:qFormat="1"/>
+    <w:lsdException w:name="heading 7" w:semiHidden="1" w:uiPriority="9" w:unhideWhenUsed="1" w:qFormat="1"/>
+    <w:lsdException w:name="heading 8" w:semiHidden="1" w:uiPriority="9" w:unhideWhenUsed="1" w:qFormat="1"/>
+    <w:lsdException w:name="heading 9" w:semiHidden="1" w:uiPriority="9" w:unhideWhenUsed="1" w:qFormat="1"/>
+    <w:lsdException w:name="index 1" w:semiHidden="1" w:unhideWhenUsed="1"/>
+    <w:lsdException w:name="index 2" w:semiHidden="1" w:unhideWhenUsed="1"/>
+    <w:lsdException w:name="index 3" w:semiHidden="1" w:unhideWhenUsed="1"/>
+    <w:lsdException w:name="index 4" w:semiHidden="1" w:unhideWhenUsed="1"/>
+    <w:lsdException w:name="index 5" w:semiHidden="1" w:unhideWhenUsed="1"/>
+    <w:lsdException w:name="index 6" w:semiHidden="1" w:unhideWhenUsed="1"/>
+    <w:lsdException w:name="index 7" w:semiHidden="1" w:unhideWhenUsed="1"/>
+    <w:lsdException w:name="index 8" w:semiHidden="1" w:unhideWhenUsed="1"/>
+    <w:lsdException w:name="index 9" w:semiHidden="1" w:unhideWhenUsed="1"/>
+    <w:lsdException w:name="toc 1" w:semiHidden="1" w:uiPriority="39" w:unhideWhenUsed="1"/>
+    <w:lsdException w:name="toc 2" w:semiHidden="1" w:uiPriority="39" w:unhideWhenUsed="1"/>
+    <w:lsdException w:name="toc 3" w:semiHidden="1" w:uiPriority="39" w:unhideWhenUsed="1"/>
+    <w:lsdException w:name="toc 4" w:semiHidden="1" w:uiPriority="39" w:unhideWhenUsed="1"/>
+    <w:lsdException w:name="toc 5" w:semiHidden="1" w:uiPriority="39" w:unhideWhenUsed="1"/>
+    <w:lsdException w:name="toc 6" w:semiHidden="1" w:uiPriority="39" w:unhideWhenUsed="1"/>
+    <w:lsdException w:name="toc 7" w:semiHidden="1" w:uiPriority="39" w:unhideWhenUsed="1"/>
+    <w:lsdException w:name="toc 8" w:semiHidden="1" w:uiPriority="39" w:unhideWhenUsed="1"/>
+    <w:lsdException w:name="toc 9" w:semiHidden="1" w:uiPriority="39" w:unhideWhenUsed="1"/>
+    <w:lsdException w:name="Normal Indent" w:semiHidden="1" w:unhideWhenUsed="1"/>
+    <w:lsdException w:name="footnote text" w:semiHidden="1" w:unhideWhenUsed="1"/>
+    <w:lsdException w:name="annotation text" w:semiHidden="1" w:unhideWhenUsed="1"/>
+    <w:lsdException w:name="header" w:semiHidden="1" w:unhideWhenUsed="1"/>
+    <w:lsdException w:name="footer" w:semiHidden="1" w:unhideWhenUsed="1"/>
+    <w:lsdException w:name="index heading" w:semiHidden="1" w:unhideWhenUsed="1"/>
+    <w:lsdException w:name="caption" w:semiHidden="1" w:uiPriority="35" w:unhideWhenUsed="1" w:qFormat="1"/>
+    <w:lsdException w:name="table of figures" w:semiHidden="1" w:unhideWhenUsed="1"/>
+    <w:lsdException w:name="envelope address" w:semiHidden="1" w:unhideWhenUsed="1"/>
+    <w:lsdException w:name="envelope return" w:semiHidden="1" w:unhideWhenUsed="1"/>
+    <w:lsdException w:name="footnote reference" w:semiHidden="1" w:unhideWhenUsed="1"/>
+    <w:lsdException w:name="annotation reference" w:semiHidden="1" w:unhideWhenUsed="1"/>
+    <w:lsdException w:name="line number" w:semiHidden="1" w:unhideWhenUsed="1"/>
+    <w:lsdException w:name="page number" w:semiHidden="1" w:unhideWhenUsed="1"/>
+    <w:lsdException w:name="endnote reference" w:semiHidden="1" w:unhideWhenUsed="1"/>
+    <w:lsdException w:name="endnote text" w:semiHidden="1" w:unhideWhenUsed="1"/>
+    <w:lsdException w:name="table of authorities" w:semiHidden="1" w:unhideWhenUsed="1"/>
+    <w:lsdException w:name="macro" w:semiHidden="1" w:unhideWhenUsed="1"/>
+    <w:lsdException w:name="toa heading" w:semiHidden="1" w:unhideWhenUsed="1"/>
+    <w:lsdException w:name="List" w:semiHidden="1" w:unhideWhenUsed="1"/>
+    <w:lsdException w:name="List Bullet" w:semiHidden="1" w:unhideWhenUsed="1"/>
+    <w:lsdException w:name="List Number" w:semiHidden="1" w:unhideWhenUsed="1"/>
+    <w:lsdException w:name="List 2" w:semiHidden="1" w:unhideWhenUsed="1"/>
+    <w:lsdException w:name="List 3" w:semiHidden="1" w:unhideWhenUsed="1"/>
+    <w:lsdException w:name="List 4" w:semiHidden="1" w:unhideWhenUsed="1"/>
+    <w:lsdException w:name="List 5" w:semiHidden="1" w:unhideWhenUsed="1"/>
+    <w:lsdException w:name="List Bullet 2" w:semiHidden="1" w:unhideWhenUsed="1"/>
+    <w:lsdException w:name="List Bullet 3" w:semiHidden="1" w:unhideWhenUsed="1"/>
+    <w:lsdException w:name="List Bullet 4" w:semiHidden="1" w:unhideWhenUsed="1"/>
+    <w:lsdException w:name="List Bullet 5" w:semiHidden="1" w:unhideWhenUsed="1"/>
+    <w:lsdException w:name="List Number 2" w:semiHidden="1" w:unhideWhenUsed="1"/>
+    <w:lsdException w:name="List Number 3" w:semiHidden="1" w:unhideWhenUsed="1"/>
+    <w:lsdException w:name="List Number 4" w:semiHidden="1" w:unhideWhenUsed="1"/>
+    <w:lsdException w:name="List Number 5" w:semiHidden="1" w:unhideWhenUsed="1"/>
+    <w:lsdException w:name="Title" w:uiPriority="10" w:qFormat="1"/>
+    <w:lsdException w:name="Closing" w:semiHidden="1" w:unhideWhenUsed="1"/>
+    <w:lsdException w:name="Signature" w:semiHidden="1" w:unhideWhenUsed="1"/>
+    <w:lsdException w:name="Default Paragraph Font" w:semiHidden="1" w:uiPriority="1" w:unhideWhenUsed="1"/>
+    <w:lsdException w:name="Body Text" w:semiHidden="1" w:unhideWhenUsed="1"/>
+    <w:lsdException w:name="Body Text Indent" w:semiHidden="1" w:unhideWhenUsed="1"/>
+    <w:lsdException w:name="List Continue" w:semiHidden="1" w:unhideWhenUsed="1"/>
+    <w:lsdException w:name="List Continue 2" w:semiHidden="1" w:unhideWhenUsed="1"/>
+    <w:lsdException w:name="List Continue 3" w:semiHidden="1" w:unhideWhenUsed="1"/>
+    <w:lsdException w:name="List Continue 4" w:semiHidden="1" w:unhideWhenUsed="1"/>
+    <w:lsdException w:name="List Continue 5" w:semiHidden="1" w:unhideWhenUsed="1"/>
+    <w:lsdException w:name="Message Header" w:semiHidden="1" w:unhideWhenUsed="1"/>
+    <w:lsdException w:name="Subtitle" w:uiPriority="11" w:qFormat="1"/>
+    <w:lsdException w:name="Salutation" w:semiHidden="1" w:unhideWhenUsed="1"/>
+    <w:lsdException w:name="Date" w:semiHidden="1" w:unhideWhenUsed="1"/>
+    <w:lsdException w:name="Body Text First Indent" w:semiHidden="1" w:unhideWhenUsed="1"/>
+    <w:lsdException w:name="Body Text First Indent 2" w:semiHidden="1" w:unhideWhenUsed="1"/>
+    <w:lsdException w:name="Note Heading" w:semiHidden="1" w:unhideWhenUsed="1"/>
+    <w:lsdException w:name="Body Text 2" w:semiHidden="1" w:unhideWhenUsed="1"/>
+    <w:lsdException w:name="Body Text 3" w:semiHidden="1" w:unhideWhenUsed="1"/>
+    <w:lsdException w:name="Body Text Indent 2" w:semiHidden="1" w:unhideWhenUsed="1"/>
+    <w:lsdException w:name="Body Text Indent 3" w:semiHidden="1" w:unhideWhenUsed="1"/>
+    <w:lsdException w:name="Block Text" w:semiHidden="1" w:unhideWhenUsed="1"/>
+    <w:lsdException w:name="Hyperlink" w:semiHidden="1" w:unhideWhenUsed="1"/>
+    <w:lsdException w:name="FollowedHyperlink" w:semiHidden="1" w:unhideWhenUsed="1"/>
+    <w:lsdException w:name="Strong" w:uiPriority="22" w:qFormat="1"/>
+    <w:lsdException w:name="Emphasis" w:uiPriority="20" w:qFormat="1"/>
+    <w:lsdException w:name="Document Map" w:semiHidden="1" w:unhideWhenUsed="1"/>
+    <w:lsdException w:name="Plain Text" w:semiHidden="1" w:unhideWhenUsed="1"/>
+    <w:lsdException w:name="E-mail Signature" w:semiHidden="1" w:unhideWhenUsed="1"/>
+    <w:lsdException w:name="HTML Top of Form" w:semiHidden="1" w:unhideWhenUsed="1"/>
+    <w:lsdException w:name="HTML Bottom of Form" w:semiHidden="1" w:unhideWhenUsed="1"/>
+    <w:lsdException w:name="Normal (Web)" w:semiHidden="1" w:unhideWhenUsed="1"/>
+    <w:lsdException w:name="HTML Acronym" w:semiHidden="1" w:unhideWhenUsed="1"/>
+    <w:lsdException w:name="HTML Address" w:semiHidden="1" w:unhideWhenUsed="1"/>
+    <w:lsdException w:name="HTML Cite" w:semiHidden="1" w:unhideWhenUsed="1"/>
+    <w:lsdException w:name="HTML Code" w:semiHidden="1" w:unhideWhenUsed="1"/>
+    <w:lsdException w:name="HTML Definition" w:semiHidden="1" w:unhideWhenUsed="1"/>
+    <w:lsdException w:name="HTML Keyboard" w:semiHidden="1" w:unhideWhenUsed="1"/>
+    <w:lsdException w:name="HTML Preformatted" w:semiHidden="1" w:unhideWhenUsed="1"/>
+    <w:lsdException w:name="HTML Sample" w:semiHidden="1" w:unhideWhenUsed="1"/>
+    <w:lsdException w:name="HTML Typewriter" w:semiHidden="1" w:unhideWhenUsed="1"/>
+    <w:lsdException w:name="HTML Variable" w:semiHidden="1" w:unhideWhenUsed="1"/>
+    <w:lsdException w:name="Normal Table" w:semiHidden="1" w:unhideWhenUsed="1"/>
+    <w:lsdException w:name="annotation subject" w:semiHidden="1" w:unhideWhenUsed="1"/>
+    <w:lsdException w:name="No List" w:semiHidden="1" w:unhideWhenUsed="1"/>
+    <w:lsdException w:name="Outline List 1" w:semiHidden="1" w:unhideWhenUsed="1"/>
+    <w:lsdException w:name="Outline List 2" w:semiHidden="1" w:unhideWhenUsed="1"/>
+    <w:lsdException w:name="Outline List 3" w:semiHidden="1" w:unhideWhenUsed="1"/>
+    <w:lsdException w:name="Table Simple 1" w:semiHidden="1" w:unhideWhenUsed="1"/>
+    <w:lsdException w:name="Table Simple 2" w:semiHidden="1" w:unhideWhenUsed="1"/>
+    <w:lsdException w:name="Table Simple 3" w:semiHidden="1" w:unhideWhenUsed="1"/>
+    <w:lsdException w:name="Table Classic 1" w:semiHidden="1" w:unhideWhenUsed="1"/>
+    <w:lsdException w:name="Table Classic 2" w:semiHidden="1" w:unhideWhenUsed="1"/>
+    <w:lsdException w:name="Table Classic 3" w:semiHidden="1" w:unhideWhenUsed="1"/>
+    <w:lsdException w:name="Table Classic 4" w:semiHidden="1" w:unhideWhenUsed="1"/>
+    <w:lsdException w:name="Table Colorful 1" w:semiHidden="1" w:unhideWhenUsed="1"/>
+    <w:lsdException w:name="Table Colorful 2" w:semiHidden="1" w:unhideWhenUsed="1"/>
+    <w:lsdException w:name="Table Colorful 3" w:semiHidden="1" w:unhideWhenUsed="1"/>
+    <w:lsdException w:name="Table Columns 1" w:semiHidden="1" w:unhideWhenUsed="1"/>
+    <w:lsdException w:name="Table Columns 2" w:semiHidden="1" w:unhideWhenUsed="1"/>
+    <w:lsdException w:name="Table Columns 3" w:semiHidden="1" w:unhideWhenUsed="1"/>
+    <w:lsdException w:name="Table Columns 4" w:semiHidden="1" w:unhideWhenUsed="1"/>
+    <w:lsdException w:name="Table Columns 5" w:semiHidden="1" w:unhideWhenUsed="1"/>
+    <w:lsdException w:name="Table Grid 1" w:semiHidden="1" w:unhideWhenUsed="1"/>
+    <w:lsdException w:name="Table Grid 2" w:semiHidden="1" w:unhideWhenUsed="1"/>
+    <w:lsdException w:name="Table Grid 3" w:semiHidden="1" w:unhideWhenUsed="1"/>
+    <w:lsdException w:name="Table Grid 4" w:semiHidden="1" w:unhideWhenUsed="1"/>
+    <w:lsdException w:name="Table Grid 5" w:semiHidden="1" w:unhideWhenUsed="1"/>
+    <w:lsdException w:name="Table Grid 6" w:semiHidden="1" w:unhideWhenUsed="1"/>
+    <w:lsdException w:name="Table Grid 7" w:semiHidden="1" w:unhideWhenUsed="1"/>
+    <w:lsdException w:name="Table Grid 8" w:semiHidden="1" w:unhideWhenUsed="1"/>
+    <w:lsdException w:name="Table List 1" w:semiHidden="1" w:unhideWhenUsed="1"/>
+    <w:lsdException w:name="Table List 2" w:semiHidden="1" w:unhideWhenUsed="1"/>
+    <w:lsdException w:name="Table List 3" w:semiHidden="1" w:unhideWhenUsed="1"/>
+    <w:lsdException w:name="Table List 4" w:semiHidden="1" w:unhideWhenUsed="1"/>
+    <w:lsdException w:name="Table List 5" w:semiHidden="1" w:unhideWhenUsed="1"/>
+    <w:lsdException w:name="Table List 6" w:semiHidden="1" w:unhideWhenUsed="1"/>
+    <w:lsdException w:name="Table List 7" w:semiHidden="1" w:unhideWhenUsed="1"/>
+    <w:lsdException w:name="Table List 8" w:semiHidden="1" w:unhideWhenUsed="1"/>
+    <w:lsdException w:name="Table 3D effects 1" w:semiHidden="1" w:unhideWhenUsed="1"/>
+    <w:lsdException w:name="Table 3D effects 2" w:semiHidden="1" w:unhideWhenUsed="1"/>
+    <w:lsdException w:name="Table 3D effects 3" w:semiHidden="1" w:unhideWhenUsed="1"/>
+    <w:lsdException w:name="Table Contemporary" w:semiHidden="1" w:unhideWhenUsed="1"/>
+    <w:lsdException w:name="Table Elegant" w:semiHidden="1" w:unhideWhenUsed="1"/>
+    <w:lsdException w:name="Table Professional" w:semiHidden="1" w:unhideWhenUsed="1"/>
+    <w:lsdException w:name="Table Subtle 1" w:semiHidden="1" w:unhideWhenUsed="1"/>
+    <w:lsdException w:name="Table Subtle 2" w:semiHidden="1" w:unhideWhenUsed="1"/>
+    <w:lsdException w:name="Table Web 1" w:semiHidden="1" w:unhideWhenUsed="1"/>
+    <w:lsdException w:name="Table Web 2" w:semiHidden="1" w:unhideWhenUsed="1"/>
+    <w:lsdException w:name="Table Web 3" w:semiHidden="1" w:unhideWhenUsed="1"/>
+    <w:lsdException w:name="Balloon Text" w:semiHidden="1" w:unhideWhenUsed="1"/>
+    <w:lsdException w:name="Table Grid" w:uiPriority="39"/>
+    <w:lsdException w:name="Table Theme" w:semiHidden="1" w:unhideWhenUsed="1"/>
+    <w:lsdException w:name="Note Level 1" w:semiHidden="1" w:unhideWhenUsed="1"/>
+    <w:lsdException w:name="Note Level 2" w:semiHidden="1" w:unhideWhenUsed="1"/>
+    <w:lsdException w:name="Note Level 3" w:semiHidden="1" w:unhideWhenUsed="1"/>
+    <w:lsdException w:name="Note Level 4" w:semiHidden="1" w:unhideWhenUsed="1"/>
+    <w:lsdException w:name="Note Level 5" w:semiHidden="1" w:unhideWhenUsed="1"/>
+    <w:lsdException w:name="Note Level 6" w:semiHidden="1" w:unhideWhenUsed="1"/>
+    <w:lsdException w:name="Note Level 7" w:semiHidden="1" w:unhideWhenUsed="1"/>
+    <w:lsdException w:name="Note Level 8" w:semiHidden="1" w:unhideWhenUsed="1"/>
+    <w:lsdException w:name="Note Level 9" w:semiHidden="1" w:unhideWhenUsed="1"/>
+    <w:lsdException w:name="Placeholder Text" w:semiHidden="1"/>
+    <w:lsdException w:name="No Spacing" w:uiPriority="1" w:qFormat="1"/>
+    <w:lsdException w:name="Light Shading" w:uiPriority="60"/>
+    <w:lsdException w:name="Light List" w:uiPriority="61"/>
+    <w:lsdException w:name="Light Grid" w:uiPriority="62"/>
+    <w:lsdException w:name="Medium Shading 1" w:uiPriority="63"/>
+    <w:lsdException w:name="Medium Shading 2" w:uiPriority="64"/>
+    <w:lsdException w:name="Medium List 1" w:uiPriority="65"/>
+    <w:lsdException w:name="Medium List 2" w:uiPriority="66"/>
+    <w:lsdException w:name="Medium Grid 1" w:uiPriority="67"/>
+    <w:lsdException w:name="Medium Grid 2" w:uiPriority="68"/>
+    <w:lsdException w:name="Medium Grid 3" w:uiPriority="69"/>
+    <w:lsdException w:name="Dark List" w:uiPriority="70"/>
+    <w:lsdException w:name="Colorful Shading" w:uiPriority="71"/>
+    <w:lsdException w:name="Colorful List" w:uiPriority="72"/>
+    <w:lsdException w:name="Colorful Grid" w:uiPriority="73"/>
+    <w:lsdException w:name="Light Shading Accent 1" w:uiPriority="60"/>
+    <w:lsdException w:name="Light List Accent 1" w:uiPriority="61"/>
+    <w:lsdException w:name="Light Grid Accent 1" w:uiPriority="62"/>
+    <w:lsdException w:name="Medium Shading 1 Accent 1" w:uiPriority="63"/>
+    <w:lsdException w:name="Medium Shading 2 Accent 1" w:uiPriority="64"/>
+    <w:lsdException w:name="Medium List 1 Accent 1" w:uiPriority="65"/>
+    <w:lsdException w:name="Revision" w:semiHidden="1"/>
+    <w:lsdException w:name="List Paragraph" w:uiPriority="34" w:qFormat="1"/>
+    <w:lsdException w:name="Quote" w:uiPriority="29" w:qFormat="1"/>
+    <w:lsdException w:name="Intense Quote" w:uiPriority="30" w:qFormat="1"/>
+    <w:lsdException w:name="Medium List 2 Accent 1" w:uiPriority="66"/>
+    <w:lsdException w:name="Medium Grid 1 Accent 1" w:uiPriority="67"/>
+    <w:lsdException w:name="Medium Grid 2 Accent 1" w:uiPriority="68"/>
+    <w:lsdException w:name="Medium Grid 3 Accent 1" w:uiPriority="69"/>
+    <w:lsdException w:name="Dark List Accent 1" w:uiPriority="70"/>
+    <w:lsdException w:name="Colorful Shading Accent 1" w:uiPriority="71"/>
+    <w:lsdException w:name="Colorful List Accent 1" w:uiPriority="72"/>
+    <w:lsdException w:name="Colorful Grid Accent 1" w:uiPriority="73"/>
+    <w:lsdException w:name="Light Shading Accent 2" w:uiPriority="60"/>
+    <w:lsdException w:name="Light List Accent 2" w:uiPriority="61"/>
+    <w:lsdException w:name="Light Grid Accent 2" w:uiPriority="62"/>
+    <w:lsdException w:name="Medium Shading 1 Accent 2" w:uiPriority="63"/>
+    <w:lsdException w:name="Medium Shading 2 Accent 2" w:uiPriority="64"/>
+    <w:lsdException w:name="Medium List 1 Accent 2" w:uiPriority="65"/>
+    <w:lsdException w:name="Medium List 2 Accent 2" w:uiPriority="66"/>
+    <w:lsdException w:name="Medium Grid 1 Accent 2" w:uiPriority="67"/>
+    <w:lsdException w:name="Medium Grid 2 Accent 2" w:uiPriority="68"/>
+    <w:lsdException w:name="Medium Grid 3 Accent 2" w:uiPriority="69"/>
+    <w:lsdException w:name="Dark List Accent 2" w:uiPriority="70"/>
+    <w:lsdException w:name="Colorful Shading Accent 2" w:uiPriority="71"/>
+    <w:lsdException w:name="Colorful List Accent 2" w:uiPriority="72"/>
+    <w:lsdException w:name="Colorful Grid Accent 2" w:uiPriority="73"/>
+    <w:lsdException w:name="Light Shading Accent 3" w:uiPriority="60"/>
+    <w:lsdException w:name="Light List Accent 3" w:uiPriority="61"/>
+    <w:lsdException w:name="Light Grid Accent 3" w:uiPriority="62"/>
+    <w:lsdException w:name="Medium Shading 1 Accent 3" w:uiPriority="63"/>
+    <w:lsdException w:name="Medium Shading 2 Accent 3" w:uiPriority="64"/>
+    <w:lsdException w:name="Medium List 1 Accent 3" w:uiPriority="65"/>
+    <w:lsdException w:name="Medium List 2 Accent 3" w:uiPriority="66"/>
+    <w:lsdException w:name="Medium Grid 1 Accent 3" w:uiPriority="67"/>
+    <w:lsdException w:name="Medium Grid 2 Accent 3" w:uiPriority="68"/>
+    <w:lsdException w:name="Medium Grid 3 Accent 3" w:uiPriority="69"/>
+    <w:lsdException w:name="Dark List Accent 3" w:uiPriority="70"/>
+    <w:lsdException w:name="Colorful Shading Accent 3" w:uiPriority="71"/>
+    <w:lsdException w:name="Colorful List Accent 3" w:uiPriority="72"/>
+    <w:lsdException w:name="Colorful Grid Accent 3" w:uiPriority="73"/>
+    <w:lsdException w:name="Light Shading Accent 4" w:uiPriority="60"/>
+    <w:lsdException w:name="Light List Accent 4" w:uiPriority="61"/>
+    <w:lsdException w:name="Light Grid Accent 4" w:uiPriority="62"/>
+    <w:lsdException w:name="Medium Shading 1 Accent 4" w:uiPriority="63"/>
+    <w:lsdException w:name="Medium Shading 2 Accent 4" w:uiPriority="64"/>
+    <w:lsdException w:name="Medium List 1 Accent 4" w:uiPriority="65"/>
+    <w:lsdException w:name="Medium List 2 Accent 4" w:uiPriority="66"/>
+    <w:lsdException w:name="Medium Grid 1 Accent 4" w:uiPriority="67"/>
+    <w:lsdException w:name="Medium Grid 2 Accent 4" w:uiPriority="68"/>
+    <w:lsdException w:name="Medium Grid 3 Accent 4" w:uiPriority="69"/>
+    <w:lsdException w:name="Dark List Accent 4" w:uiPriority="70"/>
+    <w:lsdException w:name="Colorful Shading Accent 4" w:uiPriority="71"/>
+    <w:lsdException w:name="Colorful List Accent 4" w:uiPriority="72"/>
+    <w:lsdException w:name="Colorful Grid Accent 4" w:uiPriority="73"/>
+    <w:lsdException w:name="Light Shading Accent 5" w:uiPriority="60"/>
+    <w:lsdException w:name="Light List Accent 5" w:uiPriority="61"/>
+    <w:lsdException w:name="Light Grid Accent 5" w:uiPriority="62"/>
+    <w:lsdException w:name="Medium Shading 1 Accent 5" w:uiPriority="63"/>
+    <w:lsdException w:name="Medium Shading 2 Accent 5" w:uiPriority="64"/>
+    <w:lsdException w:name="Medium List 1 Accent 5" w:uiPriority="65"/>
+    <w:lsdException w:name="Medium List 2 Accent 5" w:uiPriority="66"/>
+    <w:lsdException w:name="Medium Grid 1 Accent 5" w:uiPriority="67"/>
+    <w:lsdException w:name="Medium Grid 2 Accent 5" w:uiPriority="68"/>
+    <w:lsdException w:name="Medium Grid 3 Accent 5" w:uiPriority="69"/>
+    <w:lsdException w:name="Dark List Accent 5" w:uiPriority="70"/>
+    <w:lsdException w:name="Colorful Shading Accent 5" w:uiPriority="71"/>
+    <w:lsdException w:name="Colorful List Accent 5" w:uiPriority="72"/>
+    <w:lsdException w:name="Colorful Grid Accent 5" w:uiPriority="73"/>
+    <w:lsdException w:name="Light Shading Accent 6" w:uiPriority="60"/>
+    <w:lsdException w:name="Light List Accent 6" w:uiPriority="61"/>
+    <w:lsdException w:name="Light Grid Accent 6" w:uiPriority="62"/>
+    <w:lsdException w:name="Medium Shading 1 Accent 6" w:uiPriority="63"/>
+    <w:lsdException w:name="Medium Shading 2 Accent 6" w:uiPriority="64"/>
+    <w:lsdException w:name="Medium List 1 Accent 6" w:uiPriority="65"/>
+    <w:lsdException w:name="Medium List 2 Accent 6" w:uiPriority="66"/>
+    <w:lsdException w:name="Medium Grid 1 Accent 6" w:uiPriority="67"/>
+    <w:lsdException w:name="Medium Grid 2 Accent 6" w:uiPriority="68"/>
+    <w:lsdException w:name="Medium Grid 3 Accent 6" w:uiPriority="69"/>
+    <w:lsdException w:name="Dark List Accent 6" w:uiPriority="70"/>
+    <w:lsdException w:name="Colorful Shading Accent 6" w:uiPriority="71"/>
+    <w:lsdException w:name="Colorful List Accent 6" w:uiPriority="72"/>
+    <w:lsdException w:name="Colorful Grid Accent 6" w:uiPriority="73"/>
+    <w:lsdException w:name="Subtle Emphasis" w:uiPriority="19" w:qFormat="1"/>
+    <w:lsdException w:name="Intense Emphasis" w:uiPriority="21" w:qFormat="1"/>
+    <w:lsdException w:name="Subtle Reference" w:uiPriority="31" w:qFormat="1"/>
+    <w:lsdException w:name="Intense Reference" w:uiPriority="32" w:qFormat="1"/>
+    <w:lsdException w:name="Book Title" w:uiPriority="33" w:qFormat="1"/>
+    <w:lsdException w:name="Bibliography" w:semiHidden="1" w:uiPriority="37" w:unhideWhenUsed="1"/>
+    <w:lsdException w:name="TOC Heading" w:semiHidden="1" w:uiPriority="39" w:unhideWhenUsed="1" w:qFormat="1"/>
+    <w:lsdException w:name="Plain Table 1" w:uiPriority="41"/>
+    <w:lsdException w:name="Plain Table 2" w:uiPriority="42"/>
+    <w:lsdException w:name="Plain Table 3" w:uiPriority="43"/>
+    <w:lsdException w:name="Plain Table 4" w:uiPriority="44"/>
+    <w:lsdException w:name="Plain Table 5" w:uiPriority="45"/>
+    <w:lsdException w:name="Grid Table Light" w:uiPriority="40"/>
+    <w:lsdException w:name="Grid Table 1 Light" w:uiPriority="46"/>
+    <w:lsdException w:name="Grid Table 2" w:uiPriority="47"/>
+    <w:lsdException w:name="Grid Table 3" w:uiPriority="48"/>
+    <w:lsdException w:name="Grid Table 4" w:uiPriority="49"/>
+    <w:lsdException w:name="Grid Table 5 Dark" w:uiPriority="50"/>
+    <w:lsdException w:name="Grid Table 6 Colorful" w:uiPriority="51"/>
+    <w:lsdException w:name="Grid Table 7 Colorful" w:uiPriority="52"/>
+    <w:lsdException w:name="Grid Table 1 Light Accent 1" w:uiPriority="46"/>
+    <w:lsdException w:name="Grid Table 2 Accent 1" w:uiPriority="47"/>
+    <w:lsdException w:name="Grid Table 3 Accent 1" w:uiPriority="48"/>
+    <w:lsdException w:name="Grid Table 4 Accent 1" w:uiPriority="49"/>
+    <w:lsdException w:name="Grid Table 5 Dark Accent 1" w:uiPriority="50"/>
+    <w:lsdException w:name="Grid Table 6 Colorful Accent 1" w:uiPriority="51"/>
+    <w:lsdException w:name="Grid Table 7 Colorful Accent 1" w:uiPriority="52"/>
+    <w:lsdException w:name="Grid Table 1 Light Accent 2" w:uiPriority="46"/>
+    <w:lsdException w:name="Grid Table 2 Accent 2" w:uiPriority="47"/>
+    <w:lsdException w:name="Grid Table 3 Accent 2" w:uiPriority="48"/>
+    <w:lsdException w:name="Grid Table 4 Accent 2" w:uiPriority="49"/>
+    <w:lsdException w:name="Grid Table 5 Dark Accent 2" w:uiPriority="50"/>
+    <w:lsdException w:name="Grid Table 6 Colorful Accent 2" w:uiPriority="51"/>
+    <w:lsdException w:name="Grid Table 7 Colorful Accent 2" w:uiPriority="52"/>
+    <w:lsdException w:name="Grid Table 1 Light Accent 3" w:uiPriority="46"/>
+    <w:lsdException w:name="Grid Table 2 Accent 3" w:uiPriority="47"/>
+    <w:lsdException w:name="Grid Table 3 Accent 3" w:uiPriority="48"/>
+    <w:lsdException w:name="Grid Table 4 Accent 3" w:uiPriority="49"/>
+    <w:lsdException w:name="Grid Table 5 Dark Accent 3" w:uiPriority="50"/>
+    <w:lsdException w:name="Grid Table 6 Colorful Accent 3" w:uiPriority="51"/>
+    <w:lsdException w:name="Grid Table 7 Colorful Accent 3" w:uiPriority="52"/>
+    <w:lsdException w:name="Grid Table 1 Light Accent 4" w:uiPriority="46"/>
+    <w:lsdException w:name="Grid Table 2 Accent 4" w:uiPriority="47"/>
+    <w:lsdException w:name="Grid Table 3 Accent 4" w:uiPriority="48"/>
+    <w:lsdException w:name="Grid Table 4 Accent 4" w:uiPriority="49"/>
+    <w:lsdException w:name="Grid Table 5 Dark Accent 4" w:uiPriority="50"/>
+    <w:lsdException w:name="Grid Table 6 Colorful Accent 4" w:uiPriority="51"/>
+    <w:lsdException w:name="Grid Table 7 Colorful Accent 4" w:uiPriority="52"/>
+    <w:lsdException w:name="Grid Table 1 Light Accent 5" w:uiPriority="46"/>
+    <w:lsdException w:name="Grid Table 2 Accent 5" w:uiPriority="47"/>
+    <w:lsdException w:name="Grid Table 3 Accent 5" w:uiPriority="48"/>
+    <w:lsdException w:name="Grid Table 4 Accent 5" w:uiPriority="49"/>
+    <w:lsdException w:name="Grid Table 5 Dark Accent 5" w:uiPriority="50"/>
+    <w:lsdException w:name="Grid Table 6 Colorful Accent 5" w:uiPriority="51"/>
+    <w:lsdException w:name="Grid Table 7 Colorful Accent 5" w:uiPriority="52"/>
+    <w:lsdException w:name="Grid Table 1 Light Accent 6" w:uiPriority="46"/>
+    <w:lsdException w:name="Grid Table 2 Accent 6" w:uiPriority="47"/>
+    <w:lsdException w:name="Grid Table 3 Accent 6" w:uiPriority="48"/>
+    <w:lsdException w:name="Grid Table 4 Accent 6" w:uiPriority="49"/>
+    <w:lsdException w:name="Grid Table 5 Dark Accent 6" w:uiPriority="50"/>
+    <w:lsdException w:name="Grid Table 6 Colorful Accent 6" w:uiPriority="51"/>
+    <w:lsdException w:name="Grid Table 7 Colorful Accent 6" w:uiPriority="52"/>
+    <w:lsdException w:name="List Table 1 Light" w:uiPriority="46"/>
+    <w:lsdException w:name="List Table 2" w:uiPriority="47"/>
+    <w:lsdException w:name="List Table 3" w:uiPriority="48"/>
+    <w:lsdException w:name="List Table 4" w:uiPriority="49"/>
+    <w:lsdException w:name="List Table 5 Dark" w:uiPriority="50"/>
+    <w:lsdException w:name="List Table 6 Colorful" w:uiPriority="51"/>
+    <w:lsdException w:name="List Table 7 Colorful" w:uiPriority="52"/>
+    <w:lsdException w:name="List Table 1 Light Accent 1" w:uiPriority="46"/>
+    <w:lsdException w:name="List Table 2 Accent 1" w:uiPriority="47"/>
+    <w:lsdException w:name="List Table 3 Accent 1" w:uiPriority="48"/>
+    <w:lsdException w:name="List Table 4 Accent 1" w:uiPriority="49"/>
+    <w:lsdException w:name="List Table 5 Dark Accent 1" w:uiPriority="50"/>
+    <w:lsdException w:name="List Table 6 Colorful Accent 1" w:uiPriority="51"/>
+    <w:lsdException w:name="List Table 7 Colorful Accent 1" w:uiPriority="52"/>
+    <w:lsdException w:name="List Table 1 Light Accent 2" w:uiPriority="46"/>
+    <w:lsdException w:name="List Table 2 Accent 2" w:uiPriority="47"/>
+    <w:lsdException w:name="List Table 3 Accent 2" w:uiPriority="48"/>
+    <w:lsdException w:name="List Table 4 Accent 2" w:uiPriority="49"/>
+    <w:lsdException w:name="List Table 5 Dark Accent 2" w:uiPriority="50"/>
+    <w:lsdException w:name="List Table 6 Colorful Accent 2" w:uiPriority="51"/>
+    <w:lsdException w:name="List Table 7 Colorful Accent 2" w:uiPriority="52"/>
+    <w:lsdException w:name="List Table 1 Light Accent 3" w:uiPriority="46"/>
+    <w:lsdException w:name="List Table 2 Accent 3" w:uiPriority="47"/>
+    <w:lsdException w:name="List Table 3 Accent 3" w:uiPriority="48"/>
+    <w:lsdException w:name="List Table 4 Accent 3" w:uiPriority="49"/>
+    <w:lsdException w:name="List Table 5 Dark Accent 3" w:uiPriority="50"/>
+    <w:lsdException w:name="List Table 6 Colorful Accent 3" w:uiPriority="51"/>
+    <w:lsdException w:name="List Table 7 Colorful Accent 3" w:uiPriority="52"/>
+    <w:lsdException w:name="List Table 1 Light Accent 4" w:uiPriority="46"/>
+    <w:lsdException w:name="List Table 2 Accent 4" w:uiPriority="47"/>
+    <w:lsdException w:name="List Table 3 Accent 4" w:uiPriority="48"/>
+    <w:lsdException w:name="List Table 4 Accent 4" w:uiPriority="49"/>
+    <w:lsdException w:name="List Table 5 Dark Accent 4" w:uiPriority="50"/>
+    <w:lsdException w:name="List Table 6 Colorful Accent 4" w:uiPriority="51"/>
+    <w:lsdException w:name="List Table 7 Colorful Accent 4" w:uiPriority="52"/>
+    <w:lsdException w:name="List Table 1 Light Accent 5" w:uiPriority="46"/>
+    <w:lsdException w:name="List Table 2 Accent 5" w:uiPriority="47"/>
+    <w:lsdException w:name="List Table 3 Accent 5" w:uiPriority="48"/>
+    <w:lsdException w:name="List Table 4 Accent 5" w:uiPriority="49"/>
+    <w:lsdException w:name="List Table 5 Dark Accent 5" w:uiPriority="50"/>
+    <w:lsdException w:name="List Table 6 Colorful Accent 5" w:uiPriority="51"/>
+    <w:lsdException w:name="List Table 7 Colorful Accent 5" w:uiPriority="52"/>
+    <w:lsdException w:name="List Table 1 Light Accent 6" w:uiPriority="46"/>
+    <w:lsdException w:name="List Table 2 Accent 6" w:uiPriority="47"/>
+    <w:lsdException w:name="List Table 3 Accent 6" w:uiPriority="48"/>
+    <w:lsdException w:name="List Table 4 Accent 6" w:uiPriority="49"/>
+    <w:lsdException w:name="List Table 5 Dark Accent 6" w:uiPriority="50"/>
+    <w:lsdException w:name="List Table 6 Colorful Accent 6" w:uiPriority="51"/>
+    <w:lsdException w:name="List Table 7 Colorful Accent 6" w:uiPriority="52"/>
+    <w:lsdException w:name="Mention" w:semiHidden="1" w:unhideWhenUsed="1"/>
+    <w:lsdException w:name="Smart Hyperlink" w:semiHidden="1" w:unhideWhenUsed="1"/>
   </w:latentStyles>
   <w:style w:type="paragraph" w:default="1" w:styleId="Normal">
     <w:name w:val="Normal"/>
@@ -10357,7 +10430,7 @@
   <a:extraClrSchemeLst/>
   <a:extLst>
     <a:ext uri="{05A4C25C-085E-4340-85A3-A5531E510DB2}">
-      <thm15:themeFamily xmlns="" xmlns:thm15="http://schemas.microsoft.com/office/thememl/2012/main" name="Office Theme" id="{62F939B6-93AF-4DB8-9C6B-D6C7DFDC589F}" vid="{4A3C46E8-61CC-4603-A589-7422A47A8E4A}"/>
+      <thm15:themeFamily xmlns:thm15="http://schemas.microsoft.com/office/thememl/2012/main" name="Office Theme" id="{62F939B6-93AF-4DB8-9C6B-D6C7DFDC589F}" vid="{4A3C46E8-61CC-4603-A589-7422A47A8E4A}"/>
     </a:ext>
   </a:extLst>
 </a:theme>

</xml_diff>